<commit_message>
First lesson and references
</commit_message>
<xml_diff>
--- a/Security and Risk Simple (for real).docx
+++ b/Security and Risk Simple (for real).docx
@@ -99,8 +99,8 @@
               <w:rFonts w:asciiTheme="majorHAnsi" w:eastAsiaTheme="majorEastAsia" w:hAnsiTheme="majorHAnsi" w:cstheme="majorBidi"/>
               <w:caps/>
               <w:color w:val="156082" w:themeColor="accent1"/>
-              <w:sz w:val="56"/>
-              <w:szCs w:val="56"/>
+              <w:sz w:val="52"/>
+              <w:szCs w:val="52"/>
               <w:lang w:val="en-US"/>
             </w:rPr>
             <w:alias w:val="Titolo"/>
@@ -126,8 +126,8 @@
                   <w:rFonts w:asciiTheme="majorHAnsi" w:eastAsiaTheme="majorEastAsia" w:hAnsiTheme="majorHAnsi" w:cstheme="majorBidi"/>
                   <w:caps/>
                   <w:color w:val="156082" w:themeColor="accent1"/>
-                  <w:sz w:val="56"/>
-                  <w:szCs w:val="56"/>
+                  <w:sz w:val="52"/>
+                  <w:szCs w:val="52"/>
                   <w:lang w:val="en-US"/>
                 </w:rPr>
               </w:pPr>
@@ -136,8 +136,8 @@
                   <w:rFonts w:asciiTheme="majorHAnsi" w:eastAsiaTheme="majorEastAsia" w:hAnsiTheme="majorHAnsi" w:cstheme="majorBidi"/>
                   <w:caps/>
                   <w:color w:val="156082" w:themeColor="accent1"/>
-                  <w:sz w:val="56"/>
-                  <w:szCs w:val="56"/>
+                  <w:sz w:val="52"/>
+                  <w:szCs w:val="52"/>
                   <w:lang w:val="en-US"/>
                 </w:rPr>
                 <w:t>Security and Risk: Management and Certifications Simple (for real)</w:t>
@@ -152,6 +152,7 @@
               <w:color w:val="156082" w:themeColor="accent1"/>
               <w:sz w:val="28"/>
               <w:szCs w:val="28"/>
+              <w:lang w:val="en-US"/>
             </w:rPr>
           </w:pPr>
         </w:p>
@@ -498,7 +499,7 @@
           <w:r>
             <w:fldChar w:fldCharType="separate"/>
           </w:r>
-          <w:hyperlink w:anchor="_Toc159589961" w:history="1">
+          <w:hyperlink w:anchor="_Toc159840646" w:history="1">
             <w:r>
               <w:rPr>
                 <w:rStyle w:val="Collegamentoipertestuale"/>
@@ -522,7 +523,7 @@
                 <w:rStyle w:val="Collegamentoipertestuale"/>
                 <w:noProof/>
               </w:rPr>
-              <w:t>Course Introduction</w:t>
+              <w:t>Course Introduction (Soderi Part)</w:t>
             </w:r>
             <w:r>
               <w:rPr>
@@ -543,7 +544,101 @@
                 <w:noProof/>
                 <w:webHidden/>
               </w:rPr>
-              <w:instrText xml:space="preserve"> PAGEREF _Toc159589961 \h </w:instrText>
+              <w:instrText xml:space="preserve"> PAGEREF _Toc159840646 \h </w:instrText>
+            </w:r>
+            <w:r>
+              <w:rPr>
+                <w:noProof/>
+                <w:webHidden/>
+              </w:rPr>
+            </w:r>
+            <w:r>
+              <w:rPr>
+                <w:noProof/>
+                <w:webHidden/>
+              </w:rPr>
+              <w:fldChar w:fldCharType="separate"/>
+            </w:r>
+            <w:r>
+              <w:rPr>
+                <w:noProof/>
+                <w:webHidden/>
+              </w:rPr>
+              <w:t>3</w:t>
+            </w:r>
+            <w:r>
+              <w:rPr>
+                <w:noProof/>
+                <w:webHidden/>
+              </w:rPr>
+              <w:fldChar w:fldCharType="end"/>
+            </w:r>
+          </w:hyperlink>
+        </w:p>
+        <w:p>
+          <w:pPr>
+            <w:pStyle w:val="Sommario1"/>
+            <w:tabs>
+              <w:tab w:val="left" w:pos="480"/>
+              <w:tab w:val="right" w:leader="dot" w:pos="9628"/>
+            </w:tabs>
+            <w:rPr>
+              <w:noProof/>
+              <w:kern w:val="2"/>
+              <w:sz w:val="24"/>
+              <w:szCs w:val="24"/>
+              <w:lang w:eastAsia="it-IT"/>
+              <w14:ligatures w14:val="standardContextual"/>
+            </w:rPr>
+          </w:pPr>
+          <w:hyperlink w:anchor="_Toc159840647" w:history="1">
+            <w:r>
+              <w:rPr>
+                <w:rStyle w:val="Collegamentoipertestuale"/>
+                <w:noProof/>
+                <w:lang w:val="en-US"/>
+              </w:rPr>
+              <w:t>3</w:t>
+            </w:r>
+            <w:r>
+              <w:rPr>
+                <w:noProof/>
+                <w:kern w:val="2"/>
+                <w:sz w:val="24"/>
+                <w:szCs w:val="24"/>
+                <w:lang w:eastAsia="it-IT"/>
+                <w14:ligatures w14:val="standardContextual"/>
+              </w:rPr>
+              <w:tab/>
+            </w:r>
+            <w:r>
+              <w:rPr>
+                <w:rStyle w:val="Collegamentoipertestuale"/>
+                <w:noProof/>
+                <w:lang w:val="en-US"/>
+              </w:rPr>
+              <w:t>M1.1 - Basic Concepts</w:t>
+            </w:r>
+            <w:r>
+              <w:rPr>
+                <w:noProof/>
+                <w:webHidden/>
+              </w:rPr>
+              <w:tab/>
+            </w:r>
+            <w:r>
+              <w:rPr>
+                <w:noProof/>
+                <w:webHidden/>
+              </w:rPr>
+              <w:fldChar w:fldCharType="begin"/>
+            </w:r>
+            <w:r>
+              <w:rPr>
+                <w:noProof/>
+                <w:webHidden/>
+              </w:rPr>
+              <w:instrText xml:space="preserve"> PAGEREF _Toc159840647 \h </w:instrText>
             </w:r>
             <w:r>
               <w:rPr>
@@ -628,16 +723,2511 @@
         <w:pStyle w:val="Titolo1"/>
         <w:jc w:val="center"/>
       </w:pPr>
-      <w:bookmarkStart w:id="0" w:name="_Toc159589961"/>
+      <w:bookmarkStart w:id="0" w:name="_Toc159840646"/>
       <w:r>
         <w:lastRenderedPageBreak/>
         <w:t>Course Introduction</w:t>
       </w:r>
+      <w:r>
+        <w:t xml:space="preserve"> (Soderi Part)</w:t>
+      </w:r>
       <w:bookmarkEnd w:id="0"/>
     </w:p>
-    <w:p/>
+    <w:p>
+      <w:pPr>
+        <w:rPr>
+          <w:lang w:val="en-US"/>
+        </w:rPr>
+      </w:pPr>
+      <w:r>
+        <w:rPr>
+          <w:lang w:val="en-US"/>
+        </w:rPr>
+        <w:t>The course is mainly divided i</w:t>
+      </w:r>
+      <w:r>
+        <w:rPr>
+          <w:lang w:val="en-US"/>
+        </w:rPr>
+        <w:t xml:space="preserve">nto two parts (two teachers: Simone Soderi = </w:t>
+      </w:r>
+      <w:r>
+        <w:rPr>
+          <w:color w:val="FF0000"/>
+          <w:lang w:val="en-US"/>
+        </w:rPr>
+        <w:t xml:space="preserve">red </w:t>
+      </w:r>
+      <w:r>
+        <w:rPr>
+          <w:lang w:val="en-US"/>
+        </w:rPr>
+        <w:t xml:space="preserve">/ Antonio Belli = </w:t>
+      </w:r>
+      <w:r>
+        <w:rPr>
+          <w:color w:val="156082" w:themeColor="accent1"/>
+          <w:lang w:val="en-US"/>
+        </w:rPr>
+        <w:t>blue</w:t>
+      </w:r>
+      <w:r>
+        <w:rPr>
+          <w:lang w:val="en-US"/>
+        </w:rPr>
+        <w:t>)</w:t>
+      </w:r>
+    </w:p>
+    <w:p>
+      <w:pPr>
+        <w:rPr>
+          <w:color w:val="FF0000"/>
+          <w:lang w:val="en-US"/>
+        </w:rPr>
+      </w:pPr>
+      <w:r>
+        <w:rPr>
+          <w:color w:val="FF0000"/>
+          <w:lang w:val="en-US"/>
+        </w:rPr>
+        <w:t xml:space="preserve">1. Basic Concepts; </w:t>
+      </w:r>
+    </w:p>
+    <w:p>
+      <w:pPr>
+        <w:rPr>
+          <w:color w:val="FF0000"/>
+          <w:lang w:val="en-US"/>
+        </w:rPr>
+      </w:pPr>
+      <w:r>
+        <w:rPr>
+          <w:color w:val="FF0000"/>
+          <w:lang w:val="en-US"/>
+        </w:rPr>
+        <w:t xml:space="preserve">2. Planning for Cybersecurity; </w:t>
+      </w:r>
+    </w:p>
+    <w:p>
+      <w:pPr>
+        <w:rPr>
+          <w:color w:val="FF0000"/>
+          <w:lang w:val="en-US"/>
+        </w:rPr>
+      </w:pPr>
+      <w:r>
+        <w:rPr>
+          <w:color w:val="FF0000"/>
+          <w:lang w:val="en-US"/>
+        </w:rPr>
+        <w:t xml:space="preserve">3. Cybersecurity Operations and Management; </w:t>
+      </w:r>
+    </w:p>
+    <w:p>
+      <w:pPr>
+        <w:rPr>
+          <w:color w:val="FF0000"/>
+          <w:lang w:val="en-US"/>
+        </w:rPr>
+      </w:pPr>
+      <w:r>
+        <w:rPr>
+          <w:color w:val="FF0000"/>
+          <w:lang w:val="en-US"/>
+        </w:rPr>
+        <w:t xml:space="preserve">4. Security Assessment and use cases; </w:t>
+      </w:r>
+    </w:p>
+    <w:p>
+      <w:pPr>
+        <w:rPr>
+          <w:color w:val="156082" w:themeColor="accent1"/>
+          <w:lang w:val="en-US"/>
+        </w:rPr>
+      </w:pPr>
+      <w:r>
+        <w:rPr>
+          <w:color w:val="156082" w:themeColor="accent1"/>
+          <w:lang w:val="en-US"/>
+        </w:rPr>
+        <w:t xml:space="preserve">5. Certification and Frameworks for Organizations and management systems; </w:t>
+      </w:r>
+    </w:p>
+    <w:p>
+      <w:pPr>
+        <w:rPr>
+          <w:color w:val="156082" w:themeColor="accent1"/>
+          <w:lang w:val="en-US"/>
+        </w:rPr>
+      </w:pPr>
+      <w:r>
+        <w:rPr>
+          <w:color w:val="156082" w:themeColor="accent1"/>
+          <w:lang w:val="en-US"/>
+        </w:rPr>
+        <w:t xml:space="preserve">6. Certification of products and technologies; </w:t>
+      </w:r>
+    </w:p>
+    <w:p>
+      <w:pPr>
+        <w:rPr>
+          <w:color w:val="156082" w:themeColor="accent1"/>
+          <w:lang w:val="en-US"/>
+        </w:rPr>
+      </w:pPr>
+      <w:r>
+        <w:rPr>
+          <w:color w:val="156082" w:themeColor="accent1"/>
+          <w:lang w:val="en-US"/>
+        </w:rPr>
+        <w:t xml:space="preserve">7. Frameworks that describe the competencies; </w:t>
+      </w:r>
+    </w:p>
+    <w:p>
+      <w:pPr>
+        <w:rPr>
+          <w:color w:val="156082" w:themeColor="accent1"/>
+          <w:lang w:val="en-US"/>
+        </w:rPr>
+      </w:pPr>
+      <w:r>
+        <w:rPr>
+          <w:color w:val="156082" w:themeColor="accent1"/>
+          <w:lang w:val="en-US"/>
+        </w:rPr>
+        <w:t xml:space="preserve">8. Certification of people; </w:t>
+      </w:r>
+    </w:p>
+    <w:p>
+      <w:pPr>
+        <w:rPr>
+          <w:color w:val="156082" w:themeColor="accent1"/>
+          <w:lang w:val="en-US"/>
+        </w:rPr>
+      </w:pPr>
+      <w:r>
+        <w:rPr>
+          <w:color w:val="156082" w:themeColor="accent1"/>
+          <w:lang w:val="en-US"/>
+        </w:rPr>
+        <w:t xml:space="preserve">9. Most common Certifications available on the market; </w:t>
+      </w:r>
+    </w:p>
+    <w:p>
+      <w:pPr>
+        <w:rPr>
+          <w:color w:val="156082" w:themeColor="accent1"/>
+          <w:lang w:val="en-US"/>
+        </w:rPr>
+      </w:pPr>
+      <w:r>
+        <w:rPr>
+          <w:color w:val="156082" w:themeColor="accent1"/>
+          <w:lang w:val="en-US"/>
+        </w:rPr>
+        <w:t>10. Audit techniques and approach examples</w:t>
+      </w:r>
+    </w:p>
+    <w:p>
+      <w:pPr>
+        <w:rPr>
+          <w:lang w:val="en-US"/>
+        </w:rPr>
+      </w:pPr>
+      <w:r>
+        <w:rPr>
+          <w:lang w:val="en-US"/>
+        </w:rPr>
+        <w:t>About the exam:</w:t>
+      </w:r>
+    </w:p>
+    <w:p>
+      <w:pPr>
+        <w:pStyle w:val="Paragrafoelenco"/>
+        <w:numPr>
+          <w:ilvl w:val="0"/>
+          <w:numId w:val="11"/>
+        </w:numPr>
+        <w:spacing w:line="276" w:lineRule="auto"/>
+        <w:rPr>
+          <w:lang w:val="en-US"/>
+        </w:rPr>
+      </w:pPr>
+      <w:r>
+        <w:rPr>
+          <w:lang w:val="en-US"/>
+        </w:rPr>
+        <w:t>last year, there was a report made about the contents of the course</w:t>
+      </w:r>
+    </w:p>
+    <w:p>
+      <w:pPr>
+        <w:pStyle w:val="Paragrafoelenco"/>
+        <w:numPr>
+          <w:ilvl w:val="1"/>
+          <w:numId w:val="11"/>
+        </w:numPr>
+        <w:spacing w:line="276" w:lineRule="auto"/>
+        <w:rPr>
+          <w:lang w:val="en-US"/>
+        </w:rPr>
+      </w:pPr>
+      <w:r>
+        <w:rPr>
+          <w:lang w:val="en-US"/>
+        </w:rPr>
+        <w:t>many copied with ChatGPT, so the professor is quite vocal about it</w:t>
+      </w:r>
+    </w:p>
+    <w:p>
+      <w:pPr>
+        <w:pStyle w:val="Paragrafoelenco"/>
+        <w:numPr>
+          <w:ilvl w:val="0"/>
+          <w:numId w:val="11"/>
+        </w:numPr>
+        <w:spacing w:line="276" w:lineRule="auto"/>
+        <w:rPr>
+          <w:lang w:val="en-US"/>
+        </w:rPr>
+      </w:pPr>
+      <w:r>
+        <w:rPr>
+          <w:lang w:val="en-US"/>
+        </w:rPr>
+        <w:t>this year, it’s not defined yet</w:t>
+      </w:r>
+    </w:p>
+    <w:p>
+      <w:pPr>
+        <w:spacing w:line="276" w:lineRule="auto"/>
+        <w:rPr>
+          <w:lang w:val="en-US"/>
+        </w:rPr>
+      </w:pPr>
+      <w:r>
+        <w:rPr>
+          <w:lang w:val="en-US"/>
+        </w:rPr>
+        <w:t xml:space="preserve">Basically, the contents of “00-Course Introduction” is a presentation about thesis possible with the teacher and other general content. Move on. </w:t>
+      </w:r>
+    </w:p>
+    <w:p>
+      <w:pPr>
+        <w:pStyle w:val="Titolo1"/>
+        <w:jc w:val="center"/>
+        <w:rPr>
+          <w:lang w:val="en-US"/>
+        </w:rPr>
+      </w:pPr>
+      <w:bookmarkStart w:id="1" w:name="_Toc159840647"/>
+      <w:r>
+        <w:rPr>
+          <w:lang w:val="en-US"/>
+        </w:rPr>
+        <w:t>M1.1 - Basic Concepts</w:t>
+      </w:r>
+      <w:bookmarkEnd w:id="1"/>
+    </w:p>
+    <w:p>
+      <w:pPr>
+        <w:rPr>
+          <w:lang w:val="en-US"/>
+        </w:rPr>
+      </w:pPr>
+      <w:r>
+        <w:rPr>
+          <w:lang w:val="en-US"/>
+        </w:rPr>
+        <w:t xml:space="preserve">Let’s first talk about </w:t>
+      </w:r>
+      <w:r>
+        <w:rPr>
+          <w:lang w:val="en-US"/>
+        </w:rPr>
+        <w:t xml:space="preserve">the </w:t>
+      </w:r>
+      <w:r>
+        <w:rPr>
+          <w:u w:val="single"/>
+          <w:lang w:val="en-US"/>
+        </w:rPr>
+        <w:t>cyberspace</w:t>
+      </w:r>
+      <w:r>
+        <w:rPr>
+          <w:lang w:val="en-US"/>
+        </w:rPr>
+        <w:t xml:space="preserve"> </w:t>
+      </w:r>
+      <w:r>
+        <w:rPr>
+          <w:lang w:val="en-US"/>
+        </w:rPr>
+        <w:t xml:space="preserve">(as defined by Nation Research Council in USA) </w:t>
+      </w:r>
+      <w:r>
+        <w:rPr>
+          <w:lang w:val="en-US"/>
+        </w:rPr>
+        <w:t>based mainly on:</w:t>
+      </w:r>
+    </w:p>
+    <w:p>
+      <w:pPr>
+        <w:pStyle w:val="Paragrafoelenco"/>
+        <w:numPr>
+          <w:ilvl w:val="0"/>
+          <w:numId w:val="11"/>
+        </w:numPr>
+        <w:spacing w:line="276" w:lineRule="auto"/>
+        <w:rPr>
+          <w:lang w:val="en-US"/>
+        </w:rPr>
+      </w:pPr>
+      <w:r>
+        <w:rPr>
+          <w:i/>
+          <w:iCs/>
+          <w:lang w:val="en-US"/>
+        </w:rPr>
+        <w:t>artifacts</w:t>
+      </w:r>
+      <w:r>
+        <w:rPr>
+          <w:lang w:val="en-US"/>
+        </w:rPr>
+        <w:t xml:space="preserve"> based on or dependent on computer and communications technology</w:t>
+      </w:r>
+      <w:r>
+        <w:rPr>
+          <w:lang w:val="en-US"/>
+        </w:rPr>
+        <w:t>;</w:t>
+      </w:r>
+    </w:p>
+    <w:p>
+      <w:pPr>
+        <w:pStyle w:val="Paragrafoelenco"/>
+        <w:numPr>
+          <w:ilvl w:val="0"/>
+          <w:numId w:val="11"/>
+        </w:numPr>
+        <w:spacing w:line="276" w:lineRule="auto"/>
+        <w:rPr>
+          <w:lang w:val="en-US"/>
+        </w:rPr>
+      </w:pPr>
+      <w:r>
+        <w:rPr>
+          <w:lang w:val="en-US"/>
+        </w:rPr>
+        <w:t xml:space="preserve">the </w:t>
+      </w:r>
+      <w:r>
+        <w:rPr>
+          <w:i/>
+          <w:iCs/>
+          <w:lang w:val="en-US"/>
+        </w:rPr>
+        <w:t>information</w:t>
+      </w:r>
+      <w:r>
+        <w:rPr>
+          <w:lang w:val="en-US"/>
+        </w:rPr>
+        <w:t xml:space="preserve"> that these artefacts use, store, handle, or process</w:t>
+      </w:r>
+      <w:r>
+        <w:rPr>
+          <w:lang w:val="en-US"/>
+        </w:rPr>
+        <w:t>;</w:t>
+      </w:r>
+    </w:p>
+    <w:p>
+      <w:pPr>
+        <w:pStyle w:val="Paragrafoelenco"/>
+        <w:numPr>
+          <w:ilvl w:val="0"/>
+          <w:numId w:val="11"/>
+        </w:numPr>
+        <w:spacing w:line="276" w:lineRule="auto"/>
+        <w:rPr>
+          <w:lang w:val="en-US"/>
+        </w:rPr>
+      </w:pPr>
+      <w:r>
+        <w:rPr>
+          <w:lang w:val="en-US"/>
+        </w:rPr>
+        <w:t xml:space="preserve">the </w:t>
+      </w:r>
+      <w:r>
+        <w:rPr>
+          <w:i/>
+          <w:iCs/>
+          <w:lang w:val="en-US"/>
+        </w:rPr>
+        <w:t>interconnections</w:t>
+      </w:r>
+      <w:r>
+        <w:rPr>
+          <w:lang w:val="en-US"/>
+        </w:rPr>
+        <w:t xml:space="preserve"> among these various elements</w:t>
+      </w:r>
+      <w:r>
+        <w:rPr>
+          <w:lang w:val="en-US"/>
+        </w:rPr>
+        <w:t>.</w:t>
+      </w:r>
+    </w:p>
+    <w:p>
+      <w:pPr>
+        <w:spacing w:line="276" w:lineRule="auto"/>
+        <w:rPr>
+          <w:lang w:val="en-US"/>
+        </w:rPr>
+      </w:pPr>
+      <w:r>
+        <w:rPr>
+          <w:lang w:val="en-US"/>
+        </w:rPr>
+        <w:drawing>
+          <wp:anchor distT="0" distB="0" distL="114300" distR="114300" simplePos="0" relativeHeight="251661312" behindDoc="0" locked="0" layoutInCell="1" allowOverlap="1" wp14:anchorId="7868FCE8" wp14:editId="71F5776A">
+            <wp:simplePos x="0" y="0"/>
+            <wp:positionH relativeFrom="column">
+              <wp:posOffset>1986280</wp:posOffset>
+            </wp:positionH>
+            <wp:positionV relativeFrom="paragraph">
+              <wp:posOffset>452120</wp:posOffset>
+            </wp:positionV>
+            <wp:extent cx="2463165" cy="1913890"/>
+            <wp:effectExtent l="0" t="0" r="0" b="0"/>
+            <wp:wrapSquare wrapText="bothSides"/>
+            <wp:docPr id="459629692" name="Immagine 1" descr="Immagine che contiene testo, cerchio, Dispositivo di archiviazione dati, compact disk&#10;&#10;Descrizione generata automaticamente"/>
+            <wp:cNvGraphicFramePr>
+              <a:graphicFrameLocks xmlns:a="http://schemas.openxmlformats.org/drawingml/2006/main" noChangeAspect="1"/>
+            </wp:cNvGraphicFramePr>
+            <a:graphic xmlns:a="http://schemas.openxmlformats.org/drawingml/2006/main">
+              <a:graphicData uri="http://schemas.openxmlformats.org/drawingml/2006/picture">
+                <pic:pic xmlns:pic="http://schemas.openxmlformats.org/drawingml/2006/picture">
+                  <pic:nvPicPr>
+                    <pic:cNvPr id="459629692" name="Immagine 1" descr="Immagine che contiene testo, cerchio, Dispositivo di archiviazione dati, compact disk&#10;&#10;Descrizione generata automaticamente"/>
+                    <pic:cNvPicPr/>
+                  </pic:nvPicPr>
+                  <pic:blipFill>
+                    <a:blip r:embed="rId10"/>
+                    <a:stretch>
+                      <a:fillRect/>
+                    </a:stretch>
+                  </pic:blipFill>
+                  <pic:spPr>
+                    <a:xfrm>
+                      <a:off x="0" y="0"/>
+                      <a:ext cx="2463165" cy="1913890"/>
+                    </a:xfrm>
+                    <a:prstGeom prst="rect">
+                      <a:avLst/>
+                    </a:prstGeom>
+                  </pic:spPr>
+                </pic:pic>
+              </a:graphicData>
+            </a:graphic>
+            <wp14:sizeRelH relativeFrom="margin">
+              <wp14:pctWidth>0</wp14:pctWidth>
+            </wp14:sizeRelH>
+            <wp14:sizeRelV relativeFrom="margin">
+              <wp14:pctHeight>0</wp14:pctHeight>
+            </wp14:sizeRelV>
+          </wp:anchor>
+        </w:drawing>
+      </w:r>
+      <w:r>
+        <w:rPr>
+          <w:lang w:val="en-US"/>
+        </w:rPr>
+        <w:t xml:space="preserve">The following are the cybersecurity knowledge areas, with figure coming from the </w:t>
+      </w:r>
+      <w:r>
+        <w:rPr>
+          <w:lang w:val="en-US"/>
+        </w:rPr>
+        <w:t>CyBOK</w:t>
+      </w:r>
+      <w:r>
+        <w:rPr>
+          <w:lang w:val="en-US"/>
+        </w:rPr>
+        <w:t xml:space="preserve"> (</w:t>
+      </w:r>
+      <w:r>
+        <w:rPr>
+          <w:lang w:val="en-US"/>
+        </w:rPr>
+        <w:t>Cyber Security Body of Knowledge</w:t>
+      </w:r>
+      <w:r>
+        <w:rPr>
+          <w:lang w:val="en-US"/>
+        </w:rPr>
+        <w:t>):</w:t>
+      </w:r>
+    </w:p>
+    <w:p>
+      <w:pPr>
+        <w:spacing w:line="276" w:lineRule="auto"/>
+        <w:rPr>
+          <w:lang w:val="en-US"/>
+        </w:rPr>
+      </w:pPr>
+    </w:p>
+    <w:p>
+      <w:pPr>
+        <w:spacing w:line="276" w:lineRule="auto"/>
+        <w:rPr>
+          <w:lang w:val="en-US"/>
+        </w:rPr>
+      </w:pPr>
+    </w:p>
+    <w:p>
+      <w:pPr>
+        <w:rPr>
+          <w:lang w:val="en-US"/>
+        </w:rPr>
+      </w:pPr>
+      <w:r>
+        <w:rPr>
+          <w:lang w:val="en-US"/>
+        </w:rPr>
+        <w:br w:type="page"/>
+      </w:r>
+    </w:p>
+    <w:p>
+      <w:pPr>
+        <w:spacing w:line="276" w:lineRule="auto"/>
+        <w:rPr>
+          <w:lang w:val="en-US"/>
+        </w:rPr>
+      </w:pPr>
+      <w:r>
+        <w:rPr>
+          <w:lang w:val="en-US"/>
+        </w:rPr>
+        <w:lastRenderedPageBreak/>
+        <w:t>In general, we can say:</w:t>
+      </w:r>
+    </w:p>
+    <w:p>
+      <w:pPr>
+        <w:pStyle w:val="Paragrafoelenco"/>
+        <w:numPr>
+          <w:ilvl w:val="0"/>
+          <w:numId w:val="11"/>
+        </w:numPr>
+        <w:spacing w:line="276" w:lineRule="auto"/>
+        <w:rPr>
+          <w:lang w:val="en-US"/>
+        </w:rPr>
+      </w:pPr>
+      <w:r>
+        <w:rPr>
+          <w:lang w:val="en-US"/>
+        </w:rPr>
+        <w:t>t</w:t>
+      </w:r>
+      <w:r>
+        <w:rPr>
+          <w:lang w:val="en-US"/>
+        </w:rPr>
+        <w:t xml:space="preserve">he book </w:t>
+      </w:r>
+      <w:r>
+        <w:rPr>
+          <w:lang w:val="en-US"/>
+        </w:rPr>
+        <w:t>aims to codify the foundational and generally recognised knowledge on cyber security</w:t>
+      </w:r>
+    </w:p>
+    <w:p>
+      <w:pPr>
+        <w:pStyle w:val="Paragrafoelenco"/>
+        <w:numPr>
+          <w:ilvl w:val="0"/>
+          <w:numId w:val="11"/>
+        </w:numPr>
+        <w:spacing w:line="276" w:lineRule="auto"/>
+        <w:rPr>
+          <w:lang w:val="en-US"/>
+        </w:rPr>
+      </w:pPr>
+      <w:r>
+        <w:rPr>
+          <w:lang w:val="en-US"/>
+        </w:rPr>
+        <w:t>CyBOK grouped into five (not orthogonal) broad categories</w:t>
+      </w:r>
+    </w:p>
+    <w:p>
+      <w:pPr>
+        <w:pStyle w:val="Paragrafoelenco"/>
+        <w:numPr>
+          <w:ilvl w:val="0"/>
+          <w:numId w:val="11"/>
+        </w:numPr>
+        <w:spacing w:line="276" w:lineRule="auto"/>
+        <w:rPr>
+          <w:lang w:val="en-US"/>
+        </w:rPr>
+      </w:pPr>
+      <w:r>
+        <w:rPr>
+          <w:lang w:val="en-US"/>
+        </w:rPr>
+        <w:t>Clearly, other possible categorisations of these Knowledge Areas (KAs) may be equally valid</w:t>
+      </w:r>
+    </w:p>
+    <w:p>
+      <w:pPr>
+        <w:pStyle w:val="Paragrafoelenco"/>
+        <w:numPr>
+          <w:ilvl w:val="1"/>
+          <w:numId w:val="11"/>
+        </w:numPr>
+        <w:spacing w:line="276" w:lineRule="auto"/>
+        <w:rPr>
+          <w:lang w:val="en-US"/>
+        </w:rPr>
+      </w:pPr>
+      <w:r>
+        <w:rPr>
+          <w:lang w:val="en-US"/>
+        </w:rPr>
+        <w:drawing>
+          <wp:anchor distT="0" distB="0" distL="114300" distR="114300" simplePos="0" relativeHeight="251663360" behindDoc="0" locked="0" layoutInCell="1" allowOverlap="1" wp14:anchorId="1F94F065" wp14:editId="2B19ECB0">
+            <wp:simplePos x="0" y="0"/>
+            <wp:positionH relativeFrom="column">
+              <wp:posOffset>3140710</wp:posOffset>
+            </wp:positionH>
+            <wp:positionV relativeFrom="paragraph">
+              <wp:posOffset>290195</wp:posOffset>
+            </wp:positionV>
+            <wp:extent cx="2686050" cy="1302676"/>
+            <wp:effectExtent l="0" t="0" r="0" b="0"/>
+            <wp:wrapSquare wrapText="bothSides"/>
+            <wp:docPr id="930176884" name="Immagine 1" descr="Immagine che contiene testo, schermata, Carattere, logo&#10;&#10;Descrizione generata automaticamente"/>
+            <wp:cNvGraphicFramePr>
+              <a:graphicFrameLocks xmlns:a="http://schemas.openxmlformats.org/drawingml/2006/main" noChangeAspect="1"/>
+            </wp:cNvGraphicFramePr>
+            <a:graphic xmlns:a="http://schemas.openxmlformats.org/drawingml/2006/main">
+              <a:graphicData uri="http://schemas.openxmlformats.org/drawingml/2006/picture">
+                <pic:pic xmlns:pic="http://schemas.openxmlformats.org/drawingml/2006/picture">
+                  <pic:nvPicPr>
+                    <pic:cNvPr id="930176884" name="Immagine 1" descr="Immagine che contiene testo, schermata, Carattere, logo&#10;&#10;Descrizione generata automaticamente"/>
+                    <pic:cNvPicPr/>
+                  </pic:nvPicPr>
+                  <pic:blipFill>
+                    <a:blip r:embed="rId11"/>
+                    <a:stretch>
+                      <a:fillRect/>
+                    </a:stretch>
+                  </pic:blipFill>
+                  <pic:spPr>
+                    <a:xfrm>
+                      <a:off x="0" y="0"/>
+                      <a:ext cx="2686050" cy="1302676"/>
+                    </a:xfrm>
+                    <a:prstGeom prst="rect">
+                      <a:avLst/>
+                    </a:prstGeom>
+                  </pic:spPr>
+                </pic:pic>
+              </a:graphicData>
+            </a:graphic>
+            <wp14:sizeRelH relativeFrom="margin">
+              <wp14:pctWidth>0</wp14:pctWidth>
+            </wp14:sizeRelH>
+            <wp14:sizeRelV relativeFrom="margin">
+              <wp14:pctHeight>0</wp14:pctHeight>
+            </wp14:sizeRelV>
+          </wp:anchor>
+        </w:drawing>
+      </w:r>
+      <w:r>
+        <w:rPr>
+          <w:lang w:val="en-US"/>
+        </w:rPr>
+        <w:t>and ultimately some of the structure is relatively arbitrary</w:t>
+      </w:r>
+    </w:p>
+    <w:p>
+      <w:pPr>
+        <w:spacing w:line="276" w:lineRule="auto"/>
+        <w:jc w:val="center"/>
+        <w:rPr>
+          <w:lang w:val="en-US"/>
+        </w:rPr>
+      </w:pPr>
+      <w:r>
+        <w:rPr>
+          <w:u w:val="single"/>
+          <w:lang w:val="en-US"/>
+        </w:rPr>
+        <w:t>Cybersecurity</w:t>
+      </w:r>
+      <w:r>
+        <w:rPr>
+          <w:lang w:val="en-US"/>
+        </w:rPr>
+        <w:t xml:space="preserve"> is the collection of tools, policies, security concepts, security safeguards, guidelines, risk management approaches, actions, training, best practices and technologies that are used to protect the cyberspace environment and organizations and user’s asset</w:t>
+      </w:r>
+      <w:r>
+        <w:rPr>
+          <w:lang w:val="en-US"/>
+        </w:rPr>
+        <w:t>.</w:t>
+      </w:r>
+    </w:p>
+    <w:p>
+      <w:pPr>
+        <w:spacing w:line="276" w:lineRule="auto"/>
+        <w:rPr>
+          <w:lang w:val="en-US"/>
+        </w:rPr>
+      </w:pPr>
+    </w:p>
+    <w:p>
+      <w:pPr>
+        <w:spacing w:line="276" w:lineRule="auto"/>
+        <w:rPr>
+          <w:lang w:val="en-US"/>
+        </w:rPr>
+      </w:pPr>
+      <w:r>
+        <w:rPr>
+          <w:lang w:val="en-US"/>
+        </w:rPr>
+        <w:t>We give some useful definition:</w:t>
+      </w:r>
+    </w:p>
+    <w:p>
+      <w:pPr>
+        <w:pStyle w:val="Paragrafoelenco"/>
+        <w:numPr>
+          <w:ilvl w:val="0"/>
+          <w:numId w:val="11"/>
+        </w:numPr>
+        <w:spacing w:line="276" w:lineRule="auto"/>
+        <w:rPr>
+          <w:u w:val="single"/>
+          <w:lang w:val="en-US"/>
+        </w:rPr>
+      </w:pPr>
+      <w:r>
+        <w:rPr>
+          <w:u w:val="single"/>
+          <w:lang w:val="en-US"/>
+        </w:rPr>
+        <w:t>asset</w:t>
+      </w:r>
+    </w:p>
+    <w:p>
+      <w:pPr>
+        <w:pStyle w:val="Paragrafoelenco"/>
+        <w:numPr>
+          <w:ilvl w:val="1"/>
+          <w:numId w:val="11"/>
+        </w:numPr>
+        <w:spacing w:line="276" w:lineRule="auto"/>
+        <w:rPr>
+          <w:lang w:val="en-US"/>
+        </w:rPr>
+      </w:pPr>
+      <w:r>
+        <w:rPr>
+          <w:lang w:val="en-US"/>
+        </w:rPr>
+        <w:t>Where</w:t>
+      </w:r>
+    </w:p>
+    <w:p>
+      <w:pPr>
+        <w:pStyle w:val="Paragrafoelenco"/>
+        <w:numPr>
+          <w:ilvl w:val="2"/>
+          <w:numId w:val="11"/>
+        </w:numPr>
+        <w:spacing w:line="276" w:lineRule="auto"/>
+        <w:rPr>
+          <w:lang w:val="en-US"/>
+        </w:rPr>
+      </w:pPr>
+      <w:r>
+        <w:rPr>
+          <w:lang w:val="en-US"/>
+        </w:rPr>
+        <w:t>Software-hardware</w:t>
+      </w:r>
+    </w:p>
+    <w:p>
+      <w:pPr>
+        <w:pStyle w:val="Paragrafoelenco"/>
+        <w:numPr>
+          <w:ilvl w:val="1"/>
+          <w:numId w:val="11"/>
+        </w:numPr>
+        <w:spacing w:line="276" w:lineRule="auto"/>
+        <w:rPr>
+          <w:lang w:val="en-US"/>
+        </w:rPr>
+      </w:pPr>
+      <w:r>
+        <w:rPr>
+          <w:lang w:val="en-US"/>
+        </w:rPr>
+        <w:t>What</w:t>
+      </w:r>
+    </w:p>
+    <w:p>
+      <w:pPr>
+        <w:pStyle w:val="Paragrafoelenco"/>
+        <w:numPr>
+          <w:ilvl w:val="2"/>
+          <w:numId w:val="11"/>
+        </w:numPr>
+        <w:spacing w:line="276" w:lineRule="auto"/>
+        <w:rPr>
+          <w:lang w:val="en-US"/>
+        </w:rPr>
+      </w:pPr>
+      <w:r>
+        <w:rPr>
+          <w:lang w:val="en-US"/>
+        </w:rPr>
+        <w:t>Data contained in an information system; or a service provided by a system</w:t>
+      </w:r>
+      <w:r>
+        <w:rPr>
+          <w:lang w:val="en-US"/>
+        </w:rPr>
+        <w:t xml:space="preserve"> </w:t>
+      </w:r>
+      <w:r>
+        <w:rPr>
+          <w:lang w:val="en-US"/>
+        </w:rPr>
+        <w:t>or a system capability</w:t>
+      </w:r>
+    </w:p>
+    <w:p>
+      <w:pPr>
+        <w:pStyle w:val="Paragrafoelenco"/>
+        <w:numPr>
+          <w:ilvl w:val="3"/>
+          <w:numId w:val="11"/>
+        </w:numPr>
+        <w:spacing w:line="276" w:lineRule="auto"/>
+        <w:rPr>
+          <w:lang w:val="en-US"/>
+        </w:rPr>
+      </w:pPr>
+      <w:r>
+        <w:rPr>
+          <w:lang w:val="en-US"/>
+        </w:rPr>
+        <w:t>such as processing power or communication bandwidth</w:t>
+      </w:r>
+      <w:r>
+        <w:rPr>
+          <w:lang w:val="en-US"/>
+        </w:rPr>
+        <w:t xml:space="preserve">, </w:t>
+      </w:r>
+      <w:r>
+        <w:rPr>
+          <w:lang w:val="en-US"/>
+        </w:rPr>
+        <w:t xml:space="preserve">an item of system equipment </w:t>
+      </w:r>
+    </w:p>
+    <w:p>
+      <w:pPr>
+        <w:pStyle w:val="Paragrafoelenco"/>
+        <w:numPr>
+          <w:ilvl w:val="3"/>
+          <w:numId w:val="11"/>
+        </w:numPr>
+        <w:spacing w:line="276" w:lineRule="auto"/>
+        <w:rPr>
+          <w:lang w:val="en-US"/>
+        </w:rPr>
+      </w:pPr>
+      <w:r>
+        <w:rPr>
+          <w:lang w:val="en-US"/>
+        </w:rPr>
+        <w:t>such as hardware, firmware, software, or documentation</w:t>
+      </w:r>
+    </w:p>
+    <w:p>
+      <w:pPr>
+        <w:pStyle w:val="Paragrafoelenco"/>
+        <w:numPr>
+          <w:ilvl w:val="0"/>
+          <w:numId w:val="11"/>
+        </w:numPr>
+        <w:spacing w:line="276" w:lineRule="auto"/>
+        <w:rPr>
+          <w:u w:val="single"/>
+          <w:lang w:val="en-US"/>
+        </w:rPr>
+      </w:pPr>
+      <w:r>
+        <w:rPr>
+          <w:u w:val="single"/>
+          <w:lang w:val="en-US"/>
+        </w:rPr>
+        <w:t>risk</w:t>
+      </w:r>
+    </w:p>
+    <w:p>
+      <w:pPr>
+        <w:pStyle w:val="Paragrafoelenco"/>
+        <w:numPr>
+          <w:ilvl w:val="1"/>
+          <w:numId w:val="11"/>
+        </w:numPr>
+        <w:spacing w:line="276" w:lineRule="auto"/>
+        <w:rPr>
+          <w:lang w:val="en-US"/>
+        </w:rPr>
+      </w:pPr>
+      <w:r>
+        <w:rPr>
+          <w:lang w:val="en-US"/>
+        </w:rPr>
+        <w:t>Where</w:t>
+      </w:r>
+    </w:p>
+    <w:p>
+      <w:pPr>
+        <w:pStyle w:val="Paragrafoelenco"/>
+        <w:numPr>
+          <w:ilvl w:val="2"/>
+          <w:numId w:val="11"/>
+        </w:numPr>
+        <w:spacing w:line="276" w:lineRule="auto"/>
+        <w:rPr>
+          <w:lang w:val="en-US"/>
+        </w:rPr>
+      </w:pPr>
+      <w:r>
+        <w:rPr>
+          <w:lang w:val="en-US"/>
+        </w:rPr>
+        <w:t>Measure-impact</w:t>
+      </w:r>
+    </w:p>
+    <w:p>
+      <w:pPr>
+        <w:pStyle w:val="Paragrafoelenco"/>
+        <w:numPr>
+          <w:ilvl w:val="1"/>
+          <w:numId w:val="11"/>
+        </w:numPr>
+        <w:spacing w:line="276" w:lineRule="auto"/>
+        <w:rPr>
+          <w:lang w:val="en-US"/>
+        </w:rPr>
+      </w:pPr>
+      <w:r>
+        <w:rPr>
+          <w:lang w:val="en-US"/>
+        </w:rPr>
+        <w:t xml:space="preserve">What </w:t>
+      </w:r>
+    </w:p>
+    <w:p>
+      <w:pPr>
+        <w:pStyle w:val="Paragrafoelenco"/>
+        <w:numPr>
+          <w:ilvl w:val="2"/>
+          <w:numId w:val="11"/>
+        </w:numPr>
+        <w:spacing w:line="276" w:lineRule="auto"/>
+        <w:rPr>
+          <w:lang w:val="en-US"/>
+        </w:rPr>
+      </w:pPr>
+      <w:r>
+        <w:rPr>
+          <w:lang w:val="en-US"/>
+        </w:rPr>
+        <w:t>The risk is the possibility that human actions or events lead to consequences that have an impact on what humans value</w:t>
+      </w:r>
+    </w:p>
+    <w:p>
+      <w:pPr>
+        <w:pStyle w:val="Paragrafoelenco"/>
+        <w:numPr>
+          <w:ilvl w:val="2"/>
+          <w:numId w:val="11"/>
+        </w:numPr>
+        <w:spacing w:line="276" w:lineRule="auto"/>
+        <w:rPr>
+          <w:lang w:val="en-US"/>
+        </w:rPr>
+      </w:pPr>
+      <w:r>
+        <w:rPr>
+          <w:lang w:val="en-US"/>
+        </w:rPr>
+        <w:t>It is important to estimate the likelihood of events that may lead to an impact.</w:t>
+      </w:r>
+    </w:p>
+    <w:p>
+      <w:pPr>
+        <w:pStyle w:val="Paragrafoelenco"/>
+        <w:numPr>
+          <w:ilvl w:val="0"/>
+          <w:numId w:val="11"/>
+        </w:numPr>
+        <w:spacing w:line="276" w:lineRule="auto"/>
+        <w:rPr>
+          <w:u w:val="single"/>
+          <w:lang w:val="en-US"/>
+        </w:rPr>
+      </w:pPr>
+      <w:r>
+        <w:rPr>
+          <w:u w:val="single"/>
+          <w:lang w:val="en-US"/>
+        </w:rPr>
+        <w:t>threat</w:t>
+      </w:r>
+    </w:p>
+    <w:p>
+      <w:pPr>
+        <w:pStyle w:val="Paragrafoelenco"/>
+        <w:numPr>
+          <w:ilvl w:val="1"/>
+          <w:numId w:val="11"/>
+        </w:numPr>
+        <w:spacing w:line="276" w:lineRule="auto"/>
+        <w:rPr>
+          <w:lang w:val="en-US"/>
+        </w:rPr>
+      </w:pPr>
+      <w:r>
+        <w:rPr>
+          <w:lang w:val="en-US"/>
+        </w:rPr>
+        <w:t>Where</w:t>
+      </w:r>
+    </w:p>
+    <w:p>
+      <w:pPr>
+        <w:pStyle w:val="Paragrafoelenco"/>
+        <w:numPr>
+          <w:ilvl w:val="2"/>
+          <w:numId w:val="11"/>
+        </w:numPr>
+        <w:spacing w:line="276" w:lineRule="auto"/>
+        <w:rPr>
+          <w:lang w:val="en-US"/>
+        </w:rPr>
+      </w:pPr>
+      <w:r>
+        <w:rPr>
+          <w:lang w:val="en-US"/>
+        </w:rPr>
+        <w:t>Capability-danger</w:t>
+      </w:r>
+    </w:p>
+    <w:p>
+      <w:pPr>
+        <w:pStyle w:val="Paragrafoelenco"/>
+        <w:numPr>
+          <w:ilvl w:val="1"/>
+          <w:numId w:val="11"/>
+        </w:numPr>
+        <w:spacing w:line="276" w:lineRule="auto"/>
+        <w:rPr>
+          <w:lang w:val="en-US"/>
+        </w:rPr>
+      </w:pPr>
+      <w:r>
+        <w:rPr>
+          <w:lang w:val="en-US"/>
+        </w:rPr>
+        <w:t>What</w:t>
+      </w:r>
+    </w:p>
+    <w:p>
+      <w:pPr>
+        <w:pStyle w:val="Paragrafoelenco"/>
+        <w:numPr>
+          <w:ilvl w:val="2"/>
+          <w:numId w:val="11"/>
+        </w:numPr>
+        <w:spacing w:line="276" w:lineRule="auto"/>
+        <w:rPr>
+          <w:lang w:val="en-US"/>
+        </w:rPr>
+      </w:pPr>
+      <w:r>
+        <w:rPr>
+          <w:lang w:val="en-US"/>
+        </w:rPr>
+        <w:t xml:space="preserve">A potential for violation of security that exists when there is a circumstance, a capability, an action, or an event that could breach security and cause harm </w:t>
+      </w:r>
+    </w:p>
+    <w:p>
+      <w:pPr>
+        <w:pStyle w:val="Paragrafoelenco"/>
+        <w:numPr>
+          <w:ilvl w:val="2"/>
+          <w:numId w:val="11"/>
+        </w:numPr>
+        <w:spacing w:line="276" w:lineRule="auto"/>
+        <w:rPr>
+          <w:lang w:val="en-US"/>
+        </w:rPr>
+      </w:pPr>
+      <w:r>
+        <w:rPr>
+          <w:lang w:val="en-US"/>
+        </w:rPr>
+        <w:t>Basically, a threat is a possible danger that might exploit a vulnerability</w:t>
+      </w:r>
+    </w:p>
+    <w:p>
+      <w:pPr>
+        <w:pStyle w:val="Paragrafoelenco"/>
+        <w:numPr>
+          <w:ilvl w:val="0"/>
+          <w:numId w:val="11"/>
+        </w:numPr>
+        <w:spacing w:line="276" w:lineRule="auto"/>
+        <w:rPr>
+          <w:u w:val="single"/>
+          <w:lang w:val="en-US"/>
+        </w:rPr>
+      </w:pPr>
+      <w:r>
+        <w:rPr>
+          <w:u w:val="single"/>
+          <w:lang w:val="en-US"/>
+        </w:rPr>
+        <w:t>vulnerability</w:t>
+      </w:r>
+    </w:p>
+    <w:p>
+      <w:pPr>
+        <w:pStyle w:val="Paragrafoelenco"/>
+        <w:numPr>
+          <w:ilvl w:val="1"/>
+          <w:numId w:val="11"/>
+        </w:numPr>
+        <w:spacing w:line="276" w:lineRule="auto"/>
+        <w:rPr>
+          <w:lang w:val="en-US"/>
+        </w:rPr>
+      </w:pPr>
+      <w:r>
+        <w:rPr>
+          <w:lang w:val="en-US"/>
+        </w:rPr>
+        <w:t>Where</w:t>
+      </w:r>
+    </w:p>
+    <w:p>
+      <w:pPr>
+        <w:pStyle w:val="Paragrafoelenco"/>
+        <w:numPr>
+          <w:ilvl w:val="2"/>
+          <w:numId w:val="11"/>
+        </w:numPr>
+        <w:spacing w:line="276" w:lineRule="auto"/>
+        <w:rPr>
+          <w:lang w:val="en-US"/>
+        </w:rPr>
+      </w:pPr>
+      <w:r>
+        <w:rPr>
+          <w:lang w:val="en-US"/>
+        </w:rPr>
+        <w:t>flaw-design</w:t>
+      </w:r>
+    </w:p>
+    <w:p>
+      <w:pPr>
+        <w:pStyle w:val="Paragrafoelenco"/>
+        <w:numPr>
+          <w:ilvl w:val="1"/>
+          <w:numId w:val="11"/>
+        </w:numPr>
+        <w:spacing w:line="276" w:lineRule="auto"/>
+        <w:rPr>
+          <w:lang w:val="en-US"/>
+        </w:rPr>
+      </w:pPr>
+      <w:r>
+        <w:rPr>
+          <w:lang w:val="en-US"/>
+        </w:rPr>
+        <w:t>What</w:t>
+      </w:r>
+    </w:p>
+    <w:p>
+      <w:pPr>
+        <w:pStyle w:val="Paragrafoelenco"/>
+        <w:numPr>
+          <w:ilvl w:val="2"/>
+          <w:numId w:val="11"/>
+        </w:numPr>
+        <w:spacing w:line="276" w:lineRule="auto"/>
+        <w:rPr>
+          <w:lang w:val="en-US"/>
+        </w:rPr>
+      </w:pPr>
+      <w:r>
+        <w:rPr>
+          <w:lang w:val="en-US"/>
+        </w:rPr>
+        <w:t>A flaw or weakness in a system’s design, implementation, or operation and management that could be exploited to violate the system’s security polic</w:t>
+      </w:r>
+      <w:r>
+        <w:rPr>
+          <w:lang w:val="en-US"/>
+        </w:rPr>
+        <w:t>y</w:t>
+      </w:r>
+    </w:p>
+    <w:p>
+      <w:pPr>
+        <w:spacing w:line="276" w:lineRule="auto"/>
+        <w:rPr>
+          <w:lang w:val="en-US"/>
+        </w:rPr>
+      </w:pPr>
+      <w:r>
+        <w:rPr>
+          <w:lang w:val="en-US"/>
+        </w:rPr>
+        <w:lastRenderedPageBreak/>
+        <w:t xml:space="preserve">We discuss also about </w:t>
+      </w:r>
+      <w:r>
+        <w:rPr>
+          <w:u w:val="single"/>
+          <w:lang w:val="en-US"/>
+        </w:rPr>
+        <w:t>information security</w:t>
+      </w:r>
+      <w:r>
+        <w:rPr>
+          <w:lang w:val="en-US"/>
+        </w:rPr>
+        <w:t>, which is:</w:t>
+      </w:r>
+    </w:p>
+    <w:p>
+      <w:pPr>
+        <w:pStyle w:val="Paragrafoelenco"/>
+        <w:numPr>
+          <w:ilvl w:val="0"/>
+          <w:numId w:val="11"/>
+        </w:numPr>
+        <w:spacing w:line="276" w:lineRule="auto"/>
+        <w:rPr>
+          <w:lang w:val="en-US"/>
+        </w:rPr>
+      </w:pPr>
+      <w:r>
+        <w:rPr>
+          <w:lang w:val="en-US"/>
+        </w:rPr>
+        <w:t xml:space="preserve">Preservation of confidentiality, integrity and availability of information </w:t>
+      </w:r>
+    </w:p>
+    <w:p>
+      <w:pPr>
+        <w:pStyle w:val="Paragrafoelenco"/>
+        <w:numPr>
+          <w:ilvl w:val="0"/>
+          <w:numId w:val="11"/>
+        </w:numPr>
+        <w:spacing w:line="276" w:lineRule="auto"/>
+        <w:rPr>
+          <w:lang w:val="en-US"/>
+        </w:rPr>
+      </w:pPr>
+      <w:r>
+        <w:rPr>
+          <w:lang w:val="en-US"/>
+        </w:rPr>
+        <w:t>In addition, other properties, such as authenticity, accountability, non-repudiation, and reliability can also be involved</w:t>
+      </w:r>
+    </w:p>
+    <w:p>
+      <w:pPr>
+        <w:spacing w:line="276" w:lineRule="auto"/>
+        <w:rPr>
+          <w:lang w:val="en-US"/>
+        </w:rPr>
+      </w:pPr>
+      <w:r>
+        <w:rPr>
+          <w:lang w:val="en-US"/>
+        </w:rPr>
+        <w:drawing>
+          <wp:anchor distT="0" distB="0" distL="114300" distR="114300" simplePos="0" relativeHeight="251667456" behindDoc="0" locked="0" layoutInCell="1" allowOverlap="1" wp14:anchorId="1E099C31" wp14:editId="062C1738">
+            <wp:simplePos x="0" y="0"/>
+            <wp:positionH relativeFrom="column">
+              <wp:posOffset>-413500</wp:posOffset>
+            </wp:positionH>
+            <wp:positionV relativeFrom="paragraph">
+              <wp:posOffset>276572</wp:posOffset>
+            </wp:positionV>
+            <wp:extent cx="2410460" cy="2141855"/>
+            <wp:effectExtent l="0" t="0" r="8890" b="0"/>
+            <wp:wrapSquare wrapText="bothSides"/>
+            <wp:docPr id="1046286836" name="Immagine 1" descr="Immagine che contiene testo, schermata, Carattere, cerchio&#10;&#10;Descrizione generata automaticamente"/>
+            <wp:cNvGraphicFramePr>
+              <a:graphicFrameLocks xmlns:a="http://schemas.openxmlformats.org/drawingml/2006/main" noChangeAspect="1"/>
+            </wp:cNvGraphicFramePr>
+            <a:graphic xmlns:a="http://schemas.openxmlformats.org/drawingml/2006/main">
+              <a:graphicData uri="http://schemas.openxmlformats.org/drawingml/2006/picture">
+                <pic:pic xmlns:pic="http://schemas.openxmlformats.org/drawingml/2006/picture">
+                  <pic:nvPicPr>
+                    <pic:cNvPr id="1046286836" name="Immagine 1" descr="Immagine che contiene testo, schermata, Carattere, cerchio&#10;&#10;Descrizione generata automaticamente"/>
+                    <pic:cNvPicPr/>
+                  </pic:nvPicPr>
+                  <pic:blipFill>
+                    <a:blip r:embed="rId12"/>
+                    <a:stretch>
+                      <a:fillRect/>
+                    </a:stretch>
+                  </pic:blipFill>
+                  <pic:spPr>
+                    <a:xfrm>
+                      <a:off x="0" y="0"/>
+                      <a:ext cx="2410460" cy="2141855"/>
+                    </a:xfrm>
+                    <a:prstGeom prst="rect">
+                      <a:avLst/>
+                    </a:prstGeom>
+                  </pic:spPr>
+                </pic:pic>
+              </a:graphicData>
+            </a:graphic>
+            <wp14:sizeRelH relativeFrom="margin">
+              <wp14:pctWidth>0</wp14:pctWidth>
+            </wp14:sizeRelH>
+            <wp14:sizeRelV relativeFrom="margin">
+              <wp14:pctHeight>0</wp14:pctHeight>
+            </wp14:sizeRelV>
+          </wp:anchor>
+        </w:drawing>
+      </w:r>
+      <w:r>
+        <w:rPr>
+          <w:lang w:val="en-US"/>
+        </w:rPr>
+        <w:t xml:space="preserve">Cybersecurity has different </w:t>
+      </w:r>
+      <w:r>
+        <w:rPr>
+          <w:u w:val="single"/>
+          <w:lang w:val="en-US"/>
+        </w:rPr>
+        <w:t>objectives</w:t>
+      </w:r>
+      <w:r>
+        <w:rPr>
+          <w:lang w:val="en-US"/>
+        </w:rPr>
+        <w:t>:</w:t>
+      </w:r>
+    </w:p>
+    <w:p>
+      <w:pPr>
+        <w:spacing w:line="276" w:lineRule="auto"/>
+        <w:rPr>
+          <w:lang w:val="en-US"/>
+        </w:rPr>
+      </w:pPr>
+      <w:r>
+        <w:rPr>
+          <w:lang w:val="en-US"/>
+        </w:rPr>
+        <w:drawing>
+          <wp:anchor distT="0" distB="0" distL="114300" distR="114300" simplePos="0" relativeHeight="251665408" behindDoc="1" locked="0" layoutInCell="1" allowOverlap="1" wp14:anchorId="27CD5BF0" wp14:editId="327A6D1A">
+            <wp:simplePos x="0" y="0"/>
+            <wp:positionH relativeFrom="column">
+              <wp:posOffset>2125980</wp:posOffset>
+            </wp:positionH>
+            <wp:positionV relativeFrom="paragraph">
+              <wp:posOffset>65405</wp:posOffset>
+            </wp:positionV>
+            <wp:extent cx="1999615" cy="1957705"/>
+            <wp:effectExtent l="0" t="0" r="635" b="4445"/>
+            <wp:wrapTight wrapText="bothSides">
+              <wp:wrapPolygon edited="0">
+                <wp:start x="0" y="0"/>
+                <wp:lineTo x="0" y="21439"/>
+                <wp:lineTo x="21401" y="21439"/>
+                <wp:lineTo x="21401" y="0"/>
+                <wp:lineTo x="0" y="0"/>
+              </wp:wrapPolygon>
+            </wp:wrapTight>
+            <wp:docPr id="1551182205" name="Immagine 1" descr="Immagine che contiene testo, biglietto da visita, schermata, Carattere&#10;&#10;Descrizione generata automaticamente"/>
+            <wp:cNvGraphicFramePr>
+              <a:graphicFrameLocks xmlns:a="http://schemas.openxmlformats.org/drawingml/2006/main" noChangeAspect="1"/>
+            </wp:cNvGraphicFramePr>
+            <a:graphic xmlns:a="http://schemas.openxmlformats.org/drawingml/2006/main">
+              <a:graphicData uri="http://schemas.openxmlformats.org/drawingml/2006/picture">
+                <pic:pic xmlns:pic="http://schemas.openxmlformats.org/drawingml/2006/picture">
+                  <pic:nvPicPr>
+                    <pic:cNvPr id="1551182205" name="Immagine 1" descr="Immagine che contiene testo, biglietto da visita, schermata, Carattere&#10;&#10;Descrizione generata automaticamente"/>
+                    <pic:cNvPicPr/>
+                  </pic:nvPicPr>
+                  <pic:blipFill>
+                    <a:blip r:embed="rId13"/>
+                    <a:stretch>
+                      <a:fillRect/>
+                    </a:stretch>
+                  </pic:blipFill>
+                  <pic:spPr>
+                    <a:xfrm>
+                      <a:off x="0" y="0"/>
+                      <a:ext cx="1999615" cy="1957705"/>
+                    </a:xfrm>
+                    <a:prstGeom prst="rect">
+                      <a:avLst/>
+                    </a:prstGeom>
+                  </pic:spPr>
+                </pic:pic>
+              </a:graphicData>
+            </a:graphic>
+            <wp14:sizeRelH relativeFrom="margin">
+              <wp14:pctWidth>0</wp14:pctWidth>
+            </wp14:sizeRelH>
+            <wp14:sizeRelV relativeFrom="margin">
+              <wp14:pctHeight>0</wp14:pctHeight>
+            </wp14:sizeRelV>
+          </wp:anchor>
+        </w:drawing>
+      </w:r>
+      <w:r>
+        <w:rPr>
+          <w:lang w:val="en-US"/>
+        </w:rPr>
+        <w:drawing>
+          <wp:anchor distT="0" distB="0" distL="114300" distR="114300" simplePos="0" relativeHeight="251669504" behindDoc="0" locked="0" layoutInCell="1" allowOverlap="1" wp14:anchorId="6D6174C0" wp14:editId="4E63D7D1">
+            <wp:simplePos x="0" y="0"/>
+            <wp:positionH relativeFrom="column">
+              <wp:posOffset>4247515</wp:posOffset>
+            </wp:positionH>
+            <wp:positionV relativeFrom="paragraph">
+              <wp:posOffset>163946</wp:posOffset>
+            </wp:positionV>
+            <wp:extent cx="2486660" cy="1565910"/>
+            <wp:effectExtent l="0" t="0" r="8890" b="0"/>
+            <wp:wrapSquare wrapText="bothSides"/>
+            <wp:docPr id="1120455648" name="Immagine 1" descr="Immagine che contiene testo, schermata, Carattere&#10;&#10;Descrizione generata automaticamente"/>
+            <wp:cNvGraphicFramePr>
+              <a:graphicFrameLocks xmlns:a="http://schemas.openxmlformats.org/drawingml/2006/main" noChangeAspect="1"/>
+            </wp:cNvGraphicFramePr>
+            <a:graphic xmlns:a="http://schemas.openxmlformats.org/drawingml/2006/main">
+              <a:graphicData uri="http://schemas.openxmlformats.org/drawingml/2006/picture">
+                <pic:pic xmlns:pic="http://schemas.openxmlformats.org/drawingml/2006/picture">
+                  <pic:nvPicPr>
+                    <pic:cNvPr id="1120455648" name="Immagine 1" descr="Immagine che contiene testo, schermata, Carattere&#10;&#10;Descrizione generata automaticamente"/>
+                    <pic:cNvPicPr/>
+                  </pic:nvPicPr>
+                  <pic:blipFill>
+                    <a:blip r:embed="rId14"/>
+                    <a:stretch>
+                      <a:fillRect/>
+                    </a:stretch>
+                  </pic:blipFill>
+                  <pic:spPr>
+                    <a:xfrm>
+                      <a:off x="0" y="0"/>
+                      <a:ext cx="2486660" cy="1565910"/>
+                    </a:xfrm>
+                    <a:prstGeom prst="rect">
+                      <a:avLst/>
+                    </a:prstGeom>
+                  </pic:spPr>
+                </pic:pic>
+              </a:graphicData>
+            </a:graphic>
+            <wp14:sizeRelH relativeFrom="margin">
+              <wp14:pctWidth>0</wp14:pctWidth>
+            </wp14:sizeRelH>
+            <wp14:sizeRelV relativeFrom="margin">
+              <wp14:pctHeight>0</wp14:pctHeight>
+            </wp14:sizeRelV>
+          </wp:anchor>
+        </w:drawing>
+      </w:r>
+    </w:p>
+    <w:p>
+      <w:pPr>
+        <w:spacing w:line="276" w:lineRule="auto"/>
+        <w:rPr>
+          <w:lang w:val="en-US"/>
+        </w:rPr>
+      </w:pPr>
+      <w:r>
+        <w:rPr>
+          <w:lang w:val="en-US"/>
+        </w:rPr>
+        <w:drawing>
+          <wp:anchor distT="0" distB="0" distL="114300" distR="114300" simplePos="0" relativeHeight="251671552" behindDoc="0" locked="0" layoutInCell="1" allowOverlap="1" wp14:anchorId="0748011C" wp14:editId="6F4CB957">
+            <wp:simplePos x="0" y="0"/>
+            <wp:positionH relativeFrom="column">
+              <wp:posOffset>1368425</wp:posOffset>
+            </wp:positionH>
+            <wp:positionV relativeFrom="paragraph">
+              <wp:posOffset>254346</wp:posOffset>
+            </wp:positionV>
+            <wp:extent cx="3646805" cy="2992755"/>
+            <wp:effectExtent l="0" t="0" r="0" b="0"/>
+            <wp:wrapSquare wrapText="bothSides"/>
+            <wp:docPr id="2058365198" name="Immagine 1" descr="Immagine che contiene testo, schermata, Carattere, numero&#10;&#10;Descrizione generata automaticamente"/>
+            <wp:cNvGraphicFramePr>
+              <a:graphicFrameLocks xmlns:a="http://schemas.openxmlformats.org/drawingml/2006/main" noChangeAspect="1"/>
+            </wp:cNvGraphicFramePr>
+            <a:graphic xmlns:a="http://schemas.openxmlformats.org/drawingml/2006/main">
+              <a:graphicData uri="http://schemas.openxmlformats.org/drawingml/2006/picture">
+                <pic:pic xmlns:pic="http://schemas.openxmlformats.org/drawingml/2006/picture">
+                  <pic:nvPicPr>
+                    <pic:cNvPr id="2058365198" name="Immagine 1" descr="Immagine che contiene testo, schermata, Carattere, numero&#10;&#10;Descrizione generata automaticamente"/>
+                    <pic:cNvPicPr/>
+                  </pic:nvPicPr>
+                  <pic:blipFill>
+                    <a:blip r:embed="rId15"/>
+                    <a:stretch>
+                      <a:fillRect/>
+                    </a:stretch>
+                  </pic:blipFill>
+                  <pic:spPr>
+                    <a:xfrm>
+                      <a:off x="0" y="0"/>
+                      <a:ext cx="3646805" cy="2992755"/>
+                    </a:xfrm>
+                    <a:prstGeom prst="rect">
+                      <a:avLst/>
+                    </a:prstGeom>
+                  </pic:spPr>
+                </pic:pic>
+              </a:graphicData>
+            </a:graphic>
+            <wp14:sizeRelH relativeFrom="margin">
+              <wp14:pctWidth>0</wp14:pctWidth>
+            </wp14:sizeRelH>
+            <wp14:sizeRelV relativeFrom="margin">
+              <wp14:pctHeight>0</wp14:pctHeight>
+            </wp14:sizeRelV>
+          </wp:anchor>
+        </w:drawing>
+      </w:r>
+      <w:r>
+        <w:rPr>
+          <w:lang w:val="en-US"/>
+        </w:rPr>
+        <w:t xml:space="preserve">But also has different </w:t>
+      </w:r>
+      <w:r>
+        <w:rPr>
+          <w:u w:val="single"/>
+          <w:lang w:val="en-US"/>
+        </w:rPr>
+        <w:t>dilemmas</w:t>
+      </w:r>
+      <w:r>
+        <w:rPr>
+          <w:lang w:val="en-US"/>
+        </w:rPr>
+        <w:t>:</w:t>
+      </w:r>
+    </w:p>
+    <w:p>
+      <w:pPr>
+        <w:spacing w:line="276" w:lineRule="auto"/>
+        <w:rPr>
+          <w:lang w:val="en-US"/>
+        </w:rPr>
+      </w:pPr>
+    </w:p>
+    <w:p>
+      <w:pPr>
+        <w:spacing w:line="276" w:lineRule="auto"/>
+        <w:rPr>
+          <w:lang w:val="en-US"/>
+        </w:rPr>
+      </w:pPr>
+    </w:p>
+    <w:p>
+      <w:pPr>
+        <w:spacing w:line="276" w:lineRule="auto"/>
+        <w:rPr>
+          <w:lang w:val="en-US"/>
+        </w:rPr>
+      </w:pPr>
+    </w:p>
+    <w:p>
+      <w:pPr>
+        <w:spacing w:line="276" w:lineRule="auto"/>
+        <w:rPr>
+          <w:lang w:val="en-US"/>
+        </w:rPr>
+      </w:pPr>
+    </w:p>
+    <w:p>
+      <w:pPr>
+        <w:spacing w:line="276" w:lineRule="auto"/>
+        <w:rPr>
+          <w:lang w:val="en-US"/>
+        </w:rPr>
+      </w:pPr>
+    </w:p>
+    <w:p>
+      <w:pPr>
+        <w:spacing w:line="276" w:lineRule="auto"/>
+        <w:rPr>
+          <w:lang w:val="en-US"/>
+        </w:rPr>
+      </w:pPr>
+    </w:p>
+    <w:p>
+      <w:pPr>
+        <w:spacing w:line="276" w:lineRule="auto"/>
+        <w:rPr>
+          <w:lang w:val="en-US"/>
+        </w:rPr>
+      </w:pPr>
+    </w:p>
+    <w:p>
+      <w:pPr>
+        <w:spacing w:line="276" w:lineRule="auto"/>
+        <w:rPr>
+          <w:lang w:val="en-US"/>
+        </w:rPr>
+      </w:pPr>
+    </w:p>
+    <w:p>
+      <w:pPr>
+        <w:spacing w:line="276" w:lineRule="auto"/>
+        <w:rPr>
+          <w:lang w:val="en-US"/>
+        </w:rPr>
+      </w:pPr>
+    </w:p>
+    <w:p>
+      <w:pPr>
+        <w:spacing w:line="276" w:lineRule="auto"/>
+        <w:rPr>
+          <w:lang w:val="en-US"/>
+        </w:rPr>
+      </w:pPr>
+    </w:p>
+    <w:p>
+      <w:pPr>
+        <w:spacing w:line="276" w:lineRule="auto"/>
+        <w:rPr>
+          <w:lang w:val="en-US"/>
+        </w:rPr>
+      </w:pPr>
+      <w:r>
+        <w:rPr>
+          <w:u w:val="single"/>
+          <w:lang w:val="en-US"/>
+        </w:rPr>
+        <w:t>Risk</w:t>
+      </w:r>
+      <w:r>
+        <w:rPr>
+          <w:lang w:val="en-US"/>
+        </w:rPr>
+        <w:t xml:space="preserve"> is the possibility that human actions or events lead to consequences that have an impact on what humans value</w:t>
+      </w:r>
+      <w:r>
+        <w:rPr>
+          <w:lang w:val="en-US"/>
+        </w:rPr>
+        <w:t>. There are different dimensions to consider:</w:t>
+      </w:r>
+    </w:p>
+    <w:p>
+      <w:pPr>
+        <w:pStyle w:val="Paragrafoelenco"/>
+        <w:numPr>
+          <w:ilvl w:val="0"/>
+          <w:numId w:val="11"/>
+        </w:numPr>
+        <w:spacing w:line="276" w:lineRule="auto"/>
+        <w:rPr>
+          <w:lang w:val="en-US"/>
+        </w:rPr>
+      </w:pPr>
+      <w:r>
+        <w:rPr>
+          <w:i/>
+          <w:iCs/>
+          <w:lang w:val="en-US"/>
+        </w:rPr>
+        <w:t>Risk Assessment</w:t>
+      </w:r>
+      <w:r>
+        <w:rPr>
+          <w:lang w:val="en-US"/>
+        </w:rPr>
+        <w:t xml:space="preserve"> is a process of collating observations and perceptions of the world that can be justified by logical reasoning or comparisons with actual outcomes</w:t>
+      </w:r>
+    </w:p>
+    <w:p>
+      <w:pPr>
+        <w:pStyle w:val="Paragrafoelenco"/>
+        <w:numPr>
+          <w:ilvl w:val="0"/>
+          <w:numId w:val="11"/>
+        </w:numPr>
+        <w:spacing w:line="276" w:lineRule="auto"/>
+        <w:rPr>
+          <w:lang w:val="en-US"/>
+        </w:rPr>
+      </w:pPr>
+      <w:r>
+        <w:rPr>
+          <w:i/>
+          <w:iCs/>
+          <w:lang w:val="en-US"/>
+        </w:rPr>
+        <w:t>Risk Management</w:t>
+      </w:r>
+      <w:r>
+        <w:rPr>
+          <w:lang w:val="en-US"/>
+        </w:rPr>
+        <w:t xml:space="preserve"> is the process of developing and evaluating options to address the risks in a manner that is agreeable to people whose values may be impacted</w:t>
+      </w:r>
+    </w:p>
+    <w:p>
+      <w:pPr>
+        <w:pStyle w:val="Paragrafoelenco"/>
+        <w:numPr>
+          <w:ilvl w:val="0"/>
+          <w:numId w:val="11"/>
+        </w:numPr>
+        <w:spacing w:line="276" w:lineRule="auto"/>
+        <w:rPr>
+          <w:lang w:val="en-US"/>
+        </w:rPr>
+      </w:pPr>
+      <w:r>
+        <w:rPr>
+          <w:i/>
+          <w:iCs/>
+          <w:lang w:val="en-US"/>
+        </w:rPr>
+        <w:t>Risk Governance</w:t>
+      </w:r>
+      <w:r>
+        <w:rPr>
+          <w:lang w:val="en-US"/>
+        </w:rPr>
+        <w:t xml:space="preserve"> set of ongoing processes and principles that aims to ensure an awareness and education of the risks faced when certain actions occur, and to inspire a sense of responsibility and accountability to all involved in managing it</w:t>
+      </w:r>
+    </w:p>
+    <w:p>
+      <w:r>
+        <w:br w:type="page"/>
+      </w:r>
+    </w:p>
+    <w:p>
+      <w:pPr>
+        <w:spacing w:line="276" w:lineRule="auto"/>
+        <w:rPr>
+          <w:lang w:val="en-US"/>
+        </w:rPr>
+      </w:pPr>
+      <w:r>
+        <w:rPr>
+          <w:lang w:val="en-US"/>
+        </w:rPr>
+        <w:lastRenderedPageBreak/>
+        <w:t>There are different reasons on w</w:t>
+      </w:r>
+      <w:r>
+        <w:rPr>
+          <w:lang w:val="en-US"/>
+        </w:rPr>
+        <w:t>hy risk assessment is important</w:t>
+      </w:r>
+      <w:r>
+        <w:rPr>
+          <w:lang w:val="en-US"/>
+        </w:rPr>
+        <w:t xml:space="preserve"> (analytic process to reduce the risk and possibly mitigate the costs):</w:t>
+      </w:r>
+    </w:p>
+    <w:p>
+      <w:pPr>
+        <w:spacing w:line="276" w:lineRule="auto"/>
+        <w:rPr>
+          <w:lang w:val="en-US"/>
+        </w:rPr>
+      </w:pPr>
+      <w:r>
+        <w:rPr>
+          <w:lang w:val="en-US"/>
+        </w:rPr>
+        <w:drawing>
+          <wp:anchor distT="0" distB="0" distL="114300" distR="114300" simplePos="0" relativeHeight="251675648" behindDoc="0" locked="0" layoutInCell="1" allowOverlap="1" wp14:anchorId="179D9115" wp14:editId="14D66098">
+            <wp:simplePos x="0" y="0"/>
+            <wp:positionH relativeFrom="column">
+              <wp:posOffset>1014845</wp:posOffset>
+            </wp:positionH>
+            <wp:positionV relativeFrom="paragraph">
+              <wp:posOffset>201295</wp:posOffset>
+            </wp:positionV>
+            <wp:extent cx="1489710" cy="2033270"/>
+            <wp:effectExtent l="0" t="0" r="0" b="5080"/>
+            <wp:wrapSquare wrapText="bothSides"/>
+            <wp:docPr id="1342980088" name="Immagine 1" descr="Immagine che contiene testo, schermata, Carattere&#10;&#10;Descrizione generata automaticamente"/>
+            <wp:cNvGraphicFramePr>
+              <a:graphicFrameLocks xmlns:a="http://schemas.openxmlformats.org/drawingml/2006/main" noChangeAspect="1"/>
+            </wp:cNvGraphicFramePr>
+            <a:graphic xmlns:a="http://schemas.openxmlformats.org/drawingml/2006/main">
+              <a:graphicData uri="http://schemas.openxmlformats.org/drawingml/2006/picture">
+                <pic:pic xmlns:pic="http://schemas.openxmlformats.org/drawingml/2006/picture">
+                  <pic:nvPicPr>
+                    <pic:cNvPr id="1342980088" name="Immagine 1" descr="Immagine che contiene testo, schermata, Carattere&#10;&#10;Descrizione generata automaticamente"/>
+                    <pic:cNvPicPr/>
+                  </pic:nvPicPr>
+                  <pic:blipFill>
+                    <a:blip r:embed="rId16"/>
+                    <a:stretch>
+                      <a:fillRect/>
+                    </a:stretch>
+                  </pic:blipFill>
+                  <pic:spPr>
+                    <a:xfrm>
+                      <a:off x="0" y="0"/>
+                      <a:ext cx="1489710" cy="2033270"/>
+                    </a:xfrm>
+                    <a:prstGeom prst="rect">
+                      <a:avLst/>
+                    </a:prstGeom>
+                  </pic:spPr>
+                </pic:pic>
+              </a:graphicData>
+            </a:graphic>
+            <wp14:sizeRelH relativeFrom="margin">
+              <wp14:pctWidth>0</wp14:pctWidth>
+            </wp14:sizeRelH>
+            <wp14:sizeRelV relativeFrom="margin">
+              <wp14:pctHeight>0</wp14:pctHeight>
+            </wp14:sizeRelV>
+          </wp:anchor>
+        </w:drawing>
+      </w:r>
+      <w:r>
+        <w:rPr>
+          <w:lang w:val="en-US"/>
+        </w:rPr>
+        <w:drawing>
+          <wp:anchor distT="0" distB="0" distL="114300" distR="114300" simplePos="0" relativeHeight="251673600" behindDoc="0" locked="0" layoutInCell="1" allowOverlap="1" wp14:anchorId="7166425F" wp14:editId="07723273">
+            <wp:simplePos x="0" y="0"/>
+            <wp:positionH relativeFrom="column">
+              <wp:posOffset>2980748</wp:posOffset>
+            </wp:positionH>
+            <wp:positionV relativeFrom="paragraph">
+              <wp:posOffset>62172</wp:posOffset>
+            </wp:positionV>
+            <wp:extent cx="1895475" cy="2380615"/>
+            <wp:effectExtent l="0" t="0" r="9525" b="635"/>
+            <wp:wrapSquare wrapText="bothSides"/>
+            <wp:docPr id="554864599" name="Immagine 1" descr="Immagine che contiene testo, schermata, cerchio, Carattere&#10;&#10;Descrizione generata automaticamente"/>
+            <wp:cNvGraphicFramePr>
+              <a:graphicFrameLocks xmlns:a="http://schemas.openxmlformats.org/drawingml/2006/main" noChangeAspect="1"/>
+            </wp:cNvGraphicFramePr>
+            <a:graphic xmlns:a="http://schemas.openxmlformats.org/drawingml/2006/main">
+              <a:graphicData uri="http://schemas.openxmlformats.org/drawingml/2006/picture">
+                <pic:pic xmlns:pic="http://schemas.openxmlformats.org/drawingml/2006/picture">
+                  <pic:nvPicPr>
+                    <pic:cNvPr id="554864599" name="Immagine 1" descr="Immagine che contiene testo, schermata, cerchio, Carattere&#10;&#10;Descrizione generata automaticamente"/>
+                    <pic:cNvPicPr/>
+                  </pic:nvPicPr>
+                  <pic:blipFill>
+                    <a:blip r:embed="rId17"/>
+                    <a:stretch>
+                      <a:fillRect/>
+                    </a:stretch>
+                  </pic:blipFill>
+                  <pic:spPr>
+                    <a:xfrm>
+                      <a:off x="0" y="0"/>
+                      <a:ext cx="1895475" cy="2380615"/>
+                    </a:xfrm>
+                    <a:prstGeom prst="rect">
+                      <a:avLst/>
+                    </a:prstGeom>
+                  </pic:spPr>
+                </pic:pic>
+              </a:graphicData>
+            </a:graphic>
+            <wp14:sizeRelH relativeFrom="margin">
+              <wp14:pctWidth>0</wp14:pctWidth>
+            </wp14:sizeRelH>
+            <wp14:sizeRelV relativeFrom="margin">
+              <wp14:pctHeight>0</wp14:pctHeight>
+            </wp14:sizeRelV>
+          </wp:anchor>
+        </w:drawing>
+      </w:r>
+    </w:p>
+    <w:p>
+      <w:pPr>
+        <w:rPr>
+          <w:lang w:val="en-US"/>
+        </w:rPr>
+      </w:pPr>
+    </w:p>
+    <w:p>
+      <w:pPr>
+        <w:rPr>
+          <w:lang w:val="en-US"/>
+        </w:rPr>
+      </w:pPr>
+    </w:p>
+    <w:p>
+      <w:pPr>
+        <w:rPr>
+          <w:lang w:val="en-US"/>
+        </w:rPr>
+      </w:pPr>
+      <w:r>
+        <w:rPr>
+          <w:noProof/>
+          <w:lang w:val="en-US"/>
+        </w:rPr>
+        <mc:AlternateContent>
+          <mc:Choice Requires="wps">
+            <w:drawing>
+              <wp:anchor distT="0" distB="0" distL="114300" distR="114300" simplePos="0" relativeHeight="251680768" behindDoc="0" locked="0" layoutInCell="1" allowOverlap="1" wp14:anchorId="6CE9A253" wp14:editId="191D8D78">
+                <wp:simplePos x="0" y="0"/>
+                <wp:positionH relativeFrom="column">
+                  <wp:posOffset>2501900</wp:posOffset>
+                </wp:positionH>
+                <wp:positionV relativeFrom="paragraph">
+                  <wp:posOffset>18761</wp:posOffset>
+                </wp:positionV>
+                <wp:extent cx="477636" cy="422563"/>
+                <wp:effectExtent l="0" t="19050" r="36830" b="34925"/>
+                <wp:wrapNone/>
+                <wp:docPr id="1364549536" name="Freccia a destra 1"/>
+                <wp:cNvGraphicFramePr/>
+                <a:graphic xmlns:a="http://schemas.openxmlformats.org/drawingml/2006/main">
+                  <a:graphicData uri="http://schemas.microsoft.com/office/word/2010/wordprocessingShape">
+                    <wps:wsp>
+                      <wps:cNvSpPr/>
+                      <wps:spPr>
+                        <a:xfrm>
+                          <a:off x="0" y="0"/>
+                          <a:ext cx="477636" cy="422563"/>
+                        </a:xfrm>
+                        <a:prstGeom prst="rightArrow">
+                          <a:avLst/>
+                        </a:prstGeom>
+                      </wps:spPr>
+                      <wps:style>
+                        <a:lnRef idx="2">
+                          <a:schemeClr val="accent1">
+                            <a:shade val="15000"/>
+                          </a:schemeClr>
+                        </a:lnRef>
+                        <a:fillRef idx="1">
+                          <a:schemeClr val="accent1"/>
+                        </a:fillRef>
+                        <a:effectRef idx="0">
+                          <a:schemeClr val="accent1"/>
+                        </a:effectRef>
+                        <a:fontRef idx="minor">
+                          <a:schemeClr val="lt1"/>
+                        </a:fontRef>
+                      </wps:style>
+                      <wps:bodyPr rot="0" spcFirstLastPara="0" vertOverflow="overflow" horzOverflow="overflow" vert="horz" wrap="square" lIns="91440" tIns="45720" rIns="91440" bIns="45720" numCol="1" spcCol="0" rtlCol="0" fromWordArt="0" anchor="ctr" anchorCtr="0" forceAA="0" compatLnSpc="1">
+                        <a:prstTxWarp prst="textNoShape">
+                          <a:avLst/>
+                        </a:prstTxWarp>
+                        <a:noAutofit/>
+                      </wps:bodyPr>
+                    </wps:wsp>
+                  </a:graphicData>
+                </a:graphic>
+              </wp:anchor>
+            </w:drawing>
+          </mc:Choice>
+          <mc:Fallback>
+            <w:pict>
+              <v:shapetype w14:anchorId="0D492093" id="_x0000_t13" coordsize="21600,21600" o:spt="13" adj="16200,5400" path="m@0,l@0@1,0@1,0@2@0@2@0,21600,21600,10800xe">
+                <v:stroke joinstyle="miter"/>
+                <v:formulas>
+                  <v:f eqn="val #0"/>
+                  <v:f eqn="val #1"/>
+                  <v:f eqn="sum height 0 #1"/>
+                  <v:f eqn="sum 10800 0 #1"/>
+                  <v:f eqn="sum width 0 #0"/>
+                  <v:f eqn="prod @4 @3 10800"/>
+                  <v:f eqn="sum width 0 @5"/>
+                </v:formulas>
+                <v:path o:connecttype="custom" o:connectlocs="@0,0;0,10800;@0,21600;21600,10800" o:connectangles="270,180,90,0" textboxrect="0,@1,@6,@2"/>
+                <v:handles>
+                  <v:h position="#0,#1" xrange="0,21600" yrange="0,10800"/>
+                </v:handles>
+              </v:shapetype>
+              <v:shape id="Freccia a destra 1" o:spid="_x0000_s1026" type="#_x0000_t13" style="position:absolute;margin-left:197pt;margin-top:1.5pt;width:37.6pt;height:33.25pt;z-index:251680768;visibility:visible;mso-wrap-style:square;mso-wrap-distance-left:9pt;mso-wrap-distance-top:0;mso-wrap-distance-right:9pt;mso-wrap-distance-bottom:0;mso-position-horizontal:absolute;mso-position-horizontal-relative:text;mso-position-vertical:absolute;mso-position-vertical-relative:text;v-text-anchor:middle" o:gfxdata="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" adj="12045" fillcolor="#156082 [3204]" strokecolor="#030e13 [484]" strokeweight="1pt"/>
+            </w:pict>
+          </mc:Fallback>
+        </mc:AlternateContent>
+      </w:r>
+    </w:p>
+    <w:p>
+      <w:pPr>
+        <w:rPr>
+          <w:lang w:val="en-US"/>
+        </w:rPr>
+      </w:pPr>
+    </w:p>
+    <w:p>
+      <w:pPr>
+        <w:rPr>
+          <w:lang w:val="en-US"/>
+        </w:rPr>
+      </w:pPr>
+    </w:p>
+    <w:p>
+      <w:pPr>
+        <w:rPr>
+          <w:lang w:val="en-US"/>
+        </w:rPr>
+      </w:pPr>
+    </w:p>
+    <w:p>
+      <w:pPr>
+        <w:rPr>
+          <w:lang w:val="en-US"/>
+        </w:rPr>
+      </w:pPr>
+    </w:p>
+    <w:p>
+      <w:pPr>
+        <w:rPr>
+          <w:lang w:val="en-US"/>
+        </w:rPr>
+      </w:pPr>
+    </w:p>
+    <w:p>
+      <w:pPr>
+        <w:rPr>
+          <w:lang w:val="en-US"/>
+        </w:rPr>
+      </w:pPr>
+      <w:r>
+        <w:rPr>
+          <w:lang w:val="en-US"/>
+        </w:rPr>
+        <w:drawing>
+          <wp:anchor distT="0" distB="0" distL="114300" distR="114300" simplePos="0" relativeHeight="251677696" behindDoc="0" locked="0" layoutInCell="1" allowOverlap="1" wp14:anchorId="2B62964A" wp14:editId="26FB9AEA">
+            <wp:simplePos x="0" y="0"/>
+            <wp:positionH relativeFrom="column">
+              <wp:posOffset>1055370</wp:posOffset>
+            </wp:positionH>
+            <wp:positionV relativeFrom="paragraph">
+              <wp:posOffset>204470</wp:posOffset>
+            </wp:positionV>
+            <wp:extent cx="1448435" cy="1927225"/>
+            <wp:effectExtent l="0" t="0" r="0" b="0"/>
+            <wp:wrapSquare wrapText="bothSides"/>
+            <wp:docPr id="515412238" name="Immagine 1" descr="Immagine che contiene testo, schermata, Carattere&#10;&#10;Descrizione generata automaticamente"/>
+            <wp:cNvGraphicFramePr>
+              <a:graphicFrameLocks xmlns:a="http://schemas.openxmlformats.org/drawingml/2006/main" noChangeAspect="1"/>
+            </wp:cNvGraphicFramePr>
+            <a:graphic xmlns:a="http://schemas.openxmlformats.org/drawingml/2006/main">
+              <a:graphicData uri="http://schemas.openxmlformats.org/drawingml/2006/picture">
+                <pic:pic xmlns:pic="http://schemas.openxmlformats.org/drawingml/2006/picture">
+                  <pic:nvPicPr>
+                    <pic:cNvPr id="515412238" name="Immagine 1" descr="Immagine che contiene testo, schermata, Carattere&#10;&#10;Descrizione generata automaticamente"/>
+                    <pic:cNvPicPr/>
+                  </pic:nvPicPr>
+                  <pic:blipFill>
+                    <a:blip r:embed="rId18"/>
+                    <a:stretch>
+                      <a:fillRect/>
+                    </a:stretch>
+                  </pic:blipFill>
+                  <pic:spPr>
+                    <a:xfrm>
+                      <a:off x="0" y="0"/>
+                      <a:ext cx="1448435" cy="1927225"/>
+                    </a:xfrm>
+                    <a:prstGeom prst="rect">
+                      <a:avLst/>
+                    </a:prstGeom>
+                  </pic:spPr>
+                </pic:pic>
+              </a:graphicData>
+            </a:graphic>
+            <wp14:sizeRelH relativeFrom="margin">
+              <wp14:pctWidth>0</wp14:pctWidth>
+            </wp14:sizeRelH>
+            <wp14:sizeRelV relativeFrom="margin">
+              <wp14:pctHeight>0</wp14:pctHeight>
+            </wp14:sizeRelV>
+          </wp:anchor>
+        </w:drawing>
+      </w:r>
+      <w:r>
+        <w:rPr>
+          <w:lang w:val="en-US"/>
+        </w:rPr>
+        <w:drawing>
+          <wp:anchor distT="0" distB="0" distL="114300" distR="114300" simplePos="0" relativeHeight="251679744" behindDoc="0" locked="0" layoutInCell="1" allowOverlap="1" wp14:anchorId="24E90CD3" wp14:editId="374D2E72">
+            <wp:simplePos x="0" y="0"/>
+            <wp:positionH relativeFrom="column">
+              <wp:posOffset>2978785</wp:posOffset>
+            </wp:positionH>
+            <wp:positionV relativeFrom="paragraph">
+              <wp:posOffset>93345</wp:posOffset>
+            </wp:positionV>
+            <wp:extent cx="1895475" cy="2367280"/>
+            <wp:effectExtent l="0" t="0" r="9525" b="0"/>
+            <wp:wrapSquare wrapText="bothSides"/>
+            <wp:docPr id="1879054159" name="Immagine 1" descr="Immagine che contiene testo, schermata, cerchio, Carattere&#10;&#10;Descrizione generata automaticamente"/>
+            <wp:cNvGraphicFramePr>
+              <a:graphicFrameLocks xmlns:a="http://schemas.openxmlformats.org/drawingml/2006/main" noChangeAspect="1"/>
+            </wp:cNvGraphicFramePr>
+            <a:graphic xmlns:a="http://schemas.openxmlformats.org/drawingml/2006/main">
+              <a:graphicData uri="http://schemas.openxmlformats.org/drawingml/2006/picture">
+                <pic:pic xmlns:pic="http://schemas.openxmlformats.org/drawingml/2006/picture">
+                  <pic:nvPicPr>
+                    <pic:cNvPr id="1879054159" name="Immagine 1" descr="Immagine che contiene testo, schermata, cerchio, Carattere&#10;&#10;Descrizione generata automaticamente"/>
+                    <pic:cNvPicPr/>
+                  </pic:nvPicPr>
+                  <pic:blipFill>
+                    <a:blip r:embed="rId19"/>
+                    <a:stretch>
+                      <a:fillRect/>
+                    </a:stretch>
+                  </pic:blipFill>
+                  <pic:spPr>
+                    <a:xfrm>
+                      <a:off x="0" y="0"/>
+                      <a:ext cx="1895475" cy="2367280"/>
+                    </a:xfrm>
+                    <a:prstGeom prst="rect">
+                      <a:avLst/>
+                    </a:prstGeom>
+                  </pic:spPr>
+                </pic:pic>
+              </a:graphicData>
+            </a:graphic>
+            <wp14:sizeRelH relativeFrom="margin">
+              <wp14:pctWidth>0</wp14:pctWidth>
+            </wp14:sizeRelH>
+            <wp14:sizeRelV relativeFrom="margin">
+              <wp14:pctHeight>0</wp14:pctHeight>
+            </wp14:sizeRelV>
+          </wp:anchor>
+        </w:drawing>
+      </w:r>
+    </w:p>
+    <w:p>
+      <w:pPr>
+        <w:rPr>
+          <w:lang w:val="en-US"/>
+        </w:rPr>
+      </w:pPr>
+    </w:p>
+    <w:p>
+      <w:pPr>
+        <w:rPr>
+          <w:lang w:val="en-US"/>
+        </w:rPr>
+      </w:pPr>
+      <w:r>
+        <w:rPr>
+          <w:noProof/>
+          <w:lang w:val="en-US"/>
+        </w:rPr>
+        <mc:AlternateContent>
+          <mc:Choice Requires="wps">
+            <w:drawing>
+              <wp:anchor distT="0" distB="0" distL="114300" distR="114300" simplePos="0" relativeHeight="251682816" behindDoc="0" locked="0" layoutInCell="1" allowOverlap="1" wp14:anchorId="75621971" wp14:editId="4F830C4B">
+                <wp:simplePos x="0" y="0"/>
+                <wp:positionH relativeFrom="column">
+                  <wp:posOffset>2501381</wp:posOffset>
+                </wp:positionH>
+                <wp:positionV relativeFrom="paragraph">
+                  <wp:posOffset>248112</wp:posOffset>
+                </wp:positionV>
+                <wp:extent cx="477636" cy="422563"/>
+                <wp:effectExtent l="0" t="19050" r="36830" b="34925"/>
+                <wp:wrapNone/>
+                <wp:docPr id="1565889407" name="Freccia a destra 1"/>
+                <wp:cNvGraphicFramePr/>
+                <a:graphic xmlns:a="http://schemas.openxmlformats.org/drawingml/2006/main">
+                  <a:graphicData uri="http://schemas.microsoft.com/office/word/2010/wordprocessingShape">
+                    <wps:wsp>
+                      <wps:cNvSpPr/>
+                      <wps:spPr>
+                        <a:xfrm>
+                          <a:off x="0" y="0"/>
+                          <a:ext cx="477636" cy="422563"/>
+                        </a:xfrm>
+                        <a:prstGeom prst="rightArrow">
+                          <a:avLst/>
+                        </a:prstGeom>
+                      </wps:spPr>
+                      <wps:style>
+                        <a:lnRef idx="2">
+                          <a:schemeClr val="accent1">
+                            <a:shade val="15000"/>
+                          </a:schemeClr>
+                        </a:lnRef>
+                        <a:fillRef idx="1">
+                          <a:schemeClr val="accent1"/>
+                        </a:fillRef>
+                        <a:effectRef idx="0">
+                          <a:schemeClr val="accent1"/>
+                        </a:effectRef>
+                        <a:fontRef idx="minor">
+                          <a:schemeClr val="lt1"/>
+                        </a:fontRef>
+                      </wps:style>
+                      <wps:bodyPr rot="0" spcFirstLastPara="0" vertOverflow="overflow" horzOverflow="overflow" vert="horz" wrap="square" lIns="91440" tIns="45720" rIns="91440" bIns="45720" numCol="1" spcCol="0" rtlCol="0" fromWordArt="0" anchor="ctr" anchorCtr="0" forceAA="0" compatLnSpc="1">
+                        <a:prstTxWarp prst="textNoShape">
+                          <a:avLst/>
+                        </a:prstTxWarp>
+                        <a:noAutofit/>
+                      </wps:bodyPr>
+                    </wps:wsp>
+                  </a:graphicData>
+                </a:graphic>
+              </wp:anchor>
+            </w:drawing>
+          </mc:Choice>
+          <mc:Fallback>
+            <w:pict>
+              <v:shape w14:anchorId="779EAF96" id="Freccia a destra 1" o:spid="_x0000_s1026" type="#_x0000_t13" style="position:absolute;margin-left:196.95pt;margin-top:19.55pt;width:37.6pt;height:33.25pt;z-index:251682816;visibility:visible;mso-wrap-style:square;mso-wrap-distance-left:9pt;mso-wrap-distance-top:0;mso-wrap-distance-right:9pt;mso-wrap-distance-bottom:0;mso-position-horizontal:absolute;mso-position-horizontal-relative:text;mso-position-vertical:absolute;mso-position-vertical-relative:text;v-text-anchor:middle" o:gfxdata="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" adj="12045" fillcolor="#156082 [3204]" strokecolor="#030e13 [484]" strokeweight="1pt"/>
+            </w:pict>
+          </mc:Fallback>
+        </mc:AlternateContent>
+      </w:r>
+    </w:p>
+    <w:p>
+      <w:pPr>
+        <w:rPr>
+          <w:lang w:val="en-US"/>
+        </w:rPr>
+      </w:pPr>
+    </w:p>
+    <w:p>
+      <w:pPr>
+        <w:rPr>
+          <w:lang w:val="en-US"/>
+        </w:rPr>
+      </w:pPr>
+    </w:p>
+    <w:p>
+      <w:pPr>
+        <w:rPr>
+          <w:lang w:val="en-US"/>
+        </w:rPr>
+      </w:pPr>
+    </w:p>
+    <w:p>
+      <w:pPr>
+        <w:rPr>
+          <w:lang w:val="en-US"/>
+        </w:rPr>
+      </w:pPr>
+    </w:p>
+    <w:p>
+      <w:pPr>
+        <w:rPr>
+          <w:lang w:val="en-US"/>
+        </w:rPr>
+      </w:pPr>
+    </w:p>
+    <w:p>
+      <w:pPr>
+        <w:rPr>
+          <w:lang w:val="en-US"/>
+        </w:rPr>
+      </w:pPr>
+    </w:p>
+    <w:p>
+      <w:pPr>
+        <w:rPr>
+          <w:lang w:val="en-US"/>
+        </w:rPr>
+      </w:pPr>
+      <w:r>
+        <w:rPr>
+          <w:lang w:val="en-US"/>
+        </w:rPr>
+        <w:drawing>
+          <wp:anchor distT="0" distB="0" distL="114300" distR="114300" simplePos="0" relativeHeight="251684864" behindDoc="0" locked="0" layoutInCell="1" allowOverlap="1" wp14:anchorId="073C4A27" wp14:editId="651F8DF6">
+            <wp:simplePos x="0" y="0"/>
+            <wp:positionH relativeFrom="column">
+              <wp:posOffset>491490</wp:posOffset>
+            </wp:positionH>
+            <wp:positionV relativeFrom="paragraph">
+              <wp:posOffset>282575</wp:posOffset>
+            </wp:positionV>
+            <wp:extent cx="5427345" cy="2426335"/>
+            <wp:effectExtent l="0" t="0" r="1905" b="0"/>
+            <wp:wrapSquare wrapText="bothSides"/>
+            <wp:docPr id="864666320" name="Immagine 1" descr="Immagine che contiene testo, schermata, numero, Carattere&#10;&#10;Descrizione generata automaticamente"/>
+            <wp:cNvGraphicFramePr>
+              <a:graphicFrameLocks xmlns:a="http://schemas.openxmlformats.org/drawingml/2006/main" noChangeAspect="1"/>
+            </wp:cNvGraphicFramePr>
+            <a:graphic xmlns:a="http://schemas.openxmlformats.org/drawingml/2006/main">
+              <a:graphicData uri="http://schemas.openxmlformats.org/drawingml/2006/picture">
+                <pic:pic xmlns:pic="http://schemas.openxmlformats.org/drawingml/2006/picture">
+                  <pic:nvPicPr>
+                    <pic:cNvPr id="864666320" name="Immagine 1" descr="Immagine che contiene testo, schermata, numero, Carattere&#10;&#10;Descrizione generata automaticamente"/>
+                    <pic:cNvPicPr/>
+                  </pic:nvPicPr>
+                  <pic:blipFill>
+                    <a:blip r:embed="rId20"/>
+                    <a:stretch>
+                      <a:fillRect/>
+                    </a:stretch>
+                  </pic:blipFill>
+                  <pic:spPr>
+                    <a:xfrm>
+                      <a:off x="0" y="0"/>
+                      <a:ext cx="5427345" cy="2426335"/>
+                    </a:xfrm>
+                    <a:prstGeom prst="rect">
+                      <a:avLst/>
+                    </a:prstGeom>
+                  </pic:spPr>
+                </pic:pic>
+              </a:graphicData>
+            </a:graphic>
+            <wp14:sizeRelH relativeFrom="margin">
+              <wp14:pctWidth>0</wp14:pctWidth>
+            </wp14:sizeRelH>
+            <wp14:sizeRelV relativeFrom="margin">
+              <wp14:pctHeight>0</wp14:pctHeight>
+            </wp14:sizeRelV>
+          </wp:anchor>
+        </w:drawing>
+      </w:r>
+      <w:r>
+        <w:rPr>
+          <w:lang w:val="en-US"/>
+        </w:rPr>
+        <w:t>Consider the differences between the level of analysis inside systems:</w:t>
+      </w:r>
+    </w:p>
+    <w:p>
+      <w:pPr>
+        <w:rPr>
+          <w:lang w:val="en-US"/>
+        </w:rPr>
+      </w:pPr>
+    </w:p>
+    <w:p>
+      <w:pPr>
+        <w:rPr>
+          <w:lang w:val="en-US"/>
+        </w:rPr>
+      </w:pPr>
+    </w:p>
+    <w:p>
+      <w:pPr>
+        <w:rPr>
+          <w:lang w:val="en-US"/>
+        </w:rPr>
+      </w:pPr>
+    </w:p>
+    <w:p>
+      <w:pPr>
+        <w:rPr>
+          <w:lang w:val="en-US"/>
+        </w:rPr>
+      </w:pPr>
+    </w:p>
+    <w:p>
+      <w:pPr>
+        <w:rPr>
+          <w:lang w:val="en-US"/>
+        </w:rPr>
+      </w:pPr>
+    </w:p>
+    <w:p>
+      <w:pPr>
+        <w:rPr>
+          <w:lang w:val="en-US"/>
+        </w:rPr>
+      </w:pPr>
+    </w:p>
+    <w:p>
+      <w:pPr>
+        <w:rPr>
+          <w:lang w:val="en-US"/>
+        </w:rPr>
+      </w:pPr>
+    </w:p>
+    <w:p>
+      <w:pPr>
+        <w:rPr>
+          <w:lang w:val="en-US"/>
+        </w:rPr>
+      </w:pPr>
+    </w:p>
+    <w:p>
+      <w:pPr>
+        <w:rPr>
+          <w:lang w:val="en-US"/>
+        </w:rPr>
+      </w:pPr>
+    </w:p>
+    <w:p>
+      <w:pPr>
+        <w:rPr>
+          <w:lang w:val="en-US"/>
+        </w:rPr>
+      </w:pPr>
+      <w:r>
+        <w:rPr>
+          <w:lang w:val="en-US"/>
+        </w:rPr>
+        <w:br w:type="page"/>
+      </w:r>
+    </w:p>
+    <w:p>
+      <w:pPr>
+        <w:rPr>
+          <w:lang w:val="en-US"/>
+        </w:rPr>
+      </w:pPr>
+    </w:p>
     <w:sectPr>
-      <w:headerReference w:type="default" r:id="rId10"/>
+      <w:headerReference w:type="default" r:id="rId21"/>
+      <w:footerReference w:type="default" r:id="rId22"/>
       <w:pgSz w:w="11906" w:h="16838"/>
       <w:pgMar w:top="1417" w:right="1134" w:bottom="1134" w:left="1134" w:header="708" w:footer="708" w:gutter="0"/>
       <w:pgNumType w:start="0"/>
@@ -672,6 +3262,27 @@
     </w:p>
   </w:endnote>
 </w:endnotes>
+</file>
+
+<file path=word/footer1.xml><?xml version="1.0" encoding="utf-8"?>
+<w:ftr xmlns:wpc="http://schemas.microsoft.com/office/word/2010/wordprocessingCanvas" xmlns:cx="http://schemas.microsoft.com/office/drawing/2014/chartex" xmlns:cx1="http://schemas.microsoft.com/office/drawing/2015/9/8/chartex" xmlns:cx2="http://schemas.microsoft.com/office/drawing/2015/10/21/chartex" xmlns:cx3="http://schemas.microsoft.com/office/drawing/2016/5/9/chartex" xmlns:cx4="http://schemas.microsoft.com/office/drawing/2016/5/10/chartex" xmlns:cx5="http://schemas.microsoft.com/office/drawing/2016/5/11/chartex" xmlns:cx6="http://schemas.microsoft.com/office/drawing/2016/5/12/chartex" xmlns:cx7="http://schemas.microsoft.com/office/drawing/2016/5/13/chartex" xmlns:cx8="http://schemas.microsoft.com/office/drawing/2016/5/14/chartex" xmlns:mc="http://schemas.openxmlformats.org/markup-compatibility/2006" xmlns:aink="http://schemas.microsoft.com/office/drawing/2016/ink" xmlns:am3d="http://schemas.microsoft.com/office/drawing/2017/model3d" xmlns:o="urn:schemas-microsoft-com:office:office" xmlns:oel="http://schemas.microsoft.com/office/2019/extlst" xmlns:r="http://schemas.openxmlformats.org/officeDocument/2006/relationships" xmlns:m="http://schemas.openxmlformats.org/officeDocument/2006/math" xmlns:v="urn:schemas-microsoft-com:vml" xmlns:wp14="http://schemas.microsoft.com/office/word/2010/wordprocessingDrawing" xmlns:wp="http://schemas.openxmlformats.org/drawingml/2006/wordprocessingDrawing" xmlns:w10="urn:schemas-microsoft-com:office:word" xmlns:w="http://schemas.openxmlformats.org/wordprocessingml/2006/main" xmlns:w14="http://schemas.microsoft.com/office/word/2010/wordml" xmlns:w15="http://schemas.microsoft.com/office/word/2012/wordml" xmlns:w16cex="http://schemas.microsoft.com/office/word/2018/wordml/cex" xmlns:w16cid="http://schemas.microsoft.com/office/word/2016/wordml/cid" xmlns:w16="http://schemas.microsoft.com/office/word/2018/wordml" xmlns:w16sdtdh="http://schemas.microsoft.com/office/word/2020/wordml/sdtdatahash" xmlns:w16se="http://schemas.microsoft.com/office/word/2015/wordml/symex" xmlns:wpg="http://schemas.microsoft.com/office/word/2010/wordprocessingGroup" xmlns:wpi="http://schemas.microsoft.com/office/word/2010/wordprocessingInk" xmlns:wne="http://schemas.microsoft.com/office/word/2006/wordml" xmlns:wps="http://schemas.microsoft.com/office/word/2010/wordprocessingShape" mc:Ignorable="w14 w15 w16se w16cid w16 w16cex w16sdtdh wp14">
+  <w:p>
+    <w:pPr>
+      <w:pStyle w:val="Pidipagina"/>
+      <w:rPr>
+        <w:i/>
+        <w:iCs/>
+      </w:rPr>
+    </w:pPr>
+    <w:r>
+      <w:rPr>
+        <w:i/>
+        <w:iCs/>
+      </w:rPr>
+      <w:t>Written by Gabriel R.</w:t>
+    </w:r>
+  </w:p>
+</w:ftr>
 </file>
 
 <file path=word/footnotes.xml><?xml version="1.0" encoding="utf-8"?>
@@ -869,6 +3480,119 @@
       </w:pPr>
     </w:lvl>
   </w:abstractNum>
+  <w:abstractNum w:abstractNumId="1" w15:restartNumberingAfterBreak="0">
+    <w:nsid w:val="15F87D84"/>
+    <w:multiLevelType w:val="hybridMultilevel"/>
+    <w:tmpl w:val="FAD463D0"/>
+    <w:lvl w:ilvl="0" w:tplc="CF9AF942">
+      <w:start w:val="10"/>
+      <w:numFmt w:val="bullet"/>
+      <w:lvlText w:val="-"/>
+      <w:lvlJc w:val="left"/>
+      <w:pPr>
+        <w:ind w:left="720" w:hanging="360"/>
+      </w:pPr>
+      <w:rPr>
+        <w:rFonts w:ascii="Aptos" w:eastAsiaTheme="minorEastAsia" w:hAnsi="Aptos" w:cstheme="minorBidi" w:hint="default"/>
+      </w:rPr>
+    </w:lvl>
+    <w:lvl w:ilvl="1" w:tplc="04100003">
+      <w:start w:val="1"/>
+      <w:numFmt w:val="bullet"/>
+      <w:lvlText w:val="o"/>
+      <w:lvlJc w:val="left"/>
+      <w:pPr>
+        <w:ind w:left="1440" w:hanging="360"/>
+      </w:pPr>
+      <w:rPr>
+        <w:rFonts w:ascii="Courier New" w:hAnsi="Courier New" w:cs="Courier New" w:hint="default"/>
+      </w:rPr>
+    </w:lvl>
+    <w:lvl w:ilvl="2" w:tplc="04100005">
+      <w:start w:val="1"/>
+      <w:numFmt w:val="bullet"/>
+      <w:lvlText w:val=""/>
+      <w:lvlJc w:val="left"/>
+      <w:pPr>
+        <w:ind w:left="2160" w:hanging="360"/>
+      </w:pPr>
+      <w:rPr>
+        <w:rFonts w:ascii="Wingdings" w:hAnsi="Wingdings" w:hint="default"/>
+      </w:rPr>
+    </w:lvl>
+    <w:lvl w:ilvl="3" w:tplc="04100001">
+      <w:start w:val="1"/>
+      <w:numFmt w:val="bullet"/>
+      <w:lvlText w:val=""/>
+      <w:lvlJc w:val="left"/>
+      <w:pPr>
+        <w:ind w:left="2880" w:hanging="360"/>
+      </w:pPr>
+      <w:rPr>
+        <w:rFonts w:ascii="Symbol" w:hAnsi="Symbol" w:hint="default"/>
+      </w:rPr>
+    </w:lvl>
+    <w:lvl w:ilvl="4" w:tplc="04100003" w:tentative="1">
+      <w:start w:val="1"/>
+      <w:numFmt w:val="bullet"/>
+      <w:lvlText w:val="o"/>
+      <w:lvlJc w:val="left"/>
+      <w:pPr>
+        <w:ind w:left="3600" w:hanging="360"/>
+      </w:pPr>
+      <w:rPr>
+        <w:rFonts w:ascii="Courier New" w:hAnsi="Courier New" w:cs="Courier New" w:hint="default"/>
+      </w:rPr>
+    </w:lvl>
+    <w:lvl w:ilvl="5" w:tplc="04100005" w:tentative="1">
+      <w:start w:val="1"/>
+      <w:numFmt w:val="bullet"/>
+      <w:lvlText w:val=""/>
+      <w:lvlJc w:val="left"/>
+      <w:pPr>
+        <w:ind w:left="4320" w:hanging="360"/>
+      </w:pPr>
+      <w:rPr>
+        <w:rFonts w:ascii="Wingdings" w:hAnsi="Wingdings" w:hint="default"/>
+      </w:rPr>
+    </w:lvl>
+    <w:lvl w:ilvl="6" w:tplc="04100001" w:tentative="1">
+      <w:start w:val="1"/>
+      <w:numFmt w:val="bullet"/>
+      <w:lvlText w:val=""/>
+      <w:lvlJc w:val="left"/>
+      <w:pPr>
+        <w:ind w:left="5040" w:hanging="360"/>
+      </w:pPr>
+      <w:rPr>
+        <w:rFonts w:ascii="Symbol" w:hAnsi="Symbol" w:hint="default"/>
+      </w:rPr>
+    </w:lvl>
+    <w:lvl w:ilvl="7" w:tplc="04100003" w:tentative="1">
+      <w:start w:val="1"/>
+      <w:numFmt w:val="bullet"/>
+      <w:lvlText w:val="o"/>
+      <w:lvlJc w:val="left"/>
+      <w:pPr>
+        <w:ind w:left="5760" w:hanging="360"/>
+      </w:pPr>
+      <w:rPr>
+        <w:rFonts w:ascii="Courier New" w:hAnsi="Courier New" w:cs="Courier New" w:hint="default"/>
+      </w:rPr>
+    </w:lvl>
+    <w:lvl w:ilvl="8" w:tplc="04100005" w:tentative="1">
+      <w:start w:val="1"/>
+      <w:numFmt w:val="bullet"/>
+      <w:lvlText w:val=""/>
+      <w:lvlJc w:val="left"/>
+      <w:pPr>
+        <w:ind w:left="6480" w:hanging="360"/>
+      </w:pPr>
+      <w:rPr>
+        <w:rFonts w:ascii="Wingdings" w:hAnsi="Wingdings" w:hint="default"/>
+      </w:rPr>
+    </w:lvl>
+  </w:abstractNum>
   <w:num w:numId="1" w16cid:durableId="2104757277">
     <w:abstractNumId w:val="0"/>
   </w:num>
@@ -898,6 +3622,9 @@
   </w:num>
   <w:num w:numId="10" w16cid:durableId="1734234043">
     <w:abstractNumId w:val="0"/>
+  </w:num>
+  <w:num w:numId="11" w16cid:durableId="1512841483">
+    <w:abstractNumId w:val="1"/>
   </w:num>
 </w:numbering>
 </file>
@@ -2110,6 +4837,27 @@
     <w:pitch w:val="variable"/>
     <w:sig w:usb0="E0002EFF" w:usb1="C000785B" w:usb2="00000009" w:usb3="00000000" w:csb0="000001FF" w:csb1="00000000"/>
   </w:font>
+  <w:font w:name="Courier New">
+    <w:panose1 w:val="02070309020205020404"/>
+    <w:charset w:val="00"/>
+    <w:family w:val="modern"/>
+    <w:pitch w:val="fixed"/>
+    <w:sig w:usb0="E0002EFF" w:usb1="C0007843" w:usb2="00000009" w:usb3="00000000" w:csb0="000001FF" w:csb1="00000000"/>
+  </w:font>
+  <w:font w:name="Wingdings">
+    <w:panose1 w:val="05000000000000000000"/>
+    <w:charset w:val="02"/>
+    <w:family w:val="auto"/>
+    <w:pitch w:val="variable"/>
+    <w:sig w:usb0="00000000" w:usb1="10000000" w:usb2="00000000" w:usb3="00000000" w:csb0="80000000" w:csb1="00000000"/>
+  </w:font>
+  <w:font w:name="Symbol">
+    <w:panose1 w:val="05050102010706020507"/>
+    <w:charset w:val="02"/>
+    <w:family w:val="roman"/>
+    <w:pitch w:val="variable"/>
+    <w:sig w:usb0="00000000" w:usb1="10000000" w:usb2="00000000" w:usb3="00000000" w:csb0="80000000" w:csb1="00000000"/>
+  </w:font>
   <w:font w:name="Aptos Display">
     <w:charset w:val="00"/>
     <w:family w:val="swiss"/>
@@ -2136,7 +4884,9 @@
   </w:compat>
   <w:rsids>
     <w:rsidRoot w:val="00D23375"/>
+    <w:rsid w:val="00CD0FA0"/>
     <w:rsid w:val="00D23375"/>
+    <w:rsid w:val="00D57180"/>
     <w:rsid w:val="00E6587E"/>
   </w:rsids>
   <m:mathPr>
@@ -2592,10 +5342,6 @@
     <w:name w:val="12CBFA496DBE4B16ADC22760F5F1A1CD"/>
     <w:rsid w:val="00D23375"/>
   </w:style>
-  <w:style w:type="paragraph" w:customStyle="1" w:styleId="9388EFE2572C4270A5259CFEFBF2FBD4">
-    <w:name w:val="9388EFE2572C4270A5259CFEFBF2FBD4"/>
-    <w:rsid w:val="00D23375"/>
-  </w:style>
 </w:styles>
 </file>
 

</xml_diff>

<commit_message>
Updated with data and stuff
</commit_message>
<xml_diff>
--- a/Security and Risk Simple (for real).docx
+++ b/Security and Risk Simple (for real).docx
@@ -1097,7 +1097,19 @@
         <w:rPr>
           <w:lang w:val="en-US"/>
         </w:rPr>
-        <w:t xml:space="preserve"> based on or dependent on computer and communications technology</w:t>
+        <w:t xml:space="preserve"> based on</w:t>
+      </w:r>
+      <w:r>
+        <w:rPr>
+          <w:lang w:val="en-US"/>
+        </w:rPr>
+        <w:t>/</w:t>
+      </w:r>
+      <w:r>
+        <w:rPr>
+          <w:lang w:val="en-US"/>
+        </w:rPr>
+        <w:t>dependent on computer and communications technology</w:t>
       </w:r>
       <w:r>
         <w:rPr>
@@ -1254,27 +1266,16 @@
       </w:r>
       <w:r>
         <w:rPr>
-          <w:lang w:val="en-US"/>
-        </w:rPr>
-        <w:t>CyBOK</w:t>
-      </w:r>
-      <w:r>
-        <w:rPr>
-          <w:lang w:val="en-US"/>
-        </w:rPr>
-        <w:t xml:space="preserve"> (</w:t>
-      </w:r>
-      <w:r>
-        <w:rPr>
-          <w:lang w:val="en-US"/>
-        </w:rPr>
-        <w:t>Cyber Security Body of Knowledge</w:t>
-      </w:r>
-      <w:r>
-        <w:rPr>
-          <w:lang w:val="en-US"/>
-        </w:rPr>
-        <w:t>):</w:t>
+          <w:u w:val="single"/>
+          <w:lang w:val="en-US"/>
+        </w:rPr>
+        <w:t>CyBOK (Cyber Security Body of Knowledge)</w:t>
+      </w:r>
+      <w:r>
+        <w:rPr>
+          <w:lang w:val="en-US"/>
+        </w:rPr>
+        <w:t>:</w:t>
       </w:r>
     </w:p>
     <w:p>
@@ -1337,13 +1338,13 @@
         <w:rPr>
           <w:lang w:val="en-US"/>
         </w:rPr>
-        <w:t>t</w:t>
-      </w:r>
-      <w:r>
-        <w:rPr>
-          <w:lang w:val="en-US"/>
-        </w:rPr>
-        <w:t>he book aims to codify the foundational and generally recognised knowledge on cyber security</w:t>
+        <w:t>it</w:t>
+      </w:r>
+      <w:r>
+        <w:rPr>
+          <w:lang w:val="en-US"/>
+        </w:rPr>
+        <w:t xml:space="preserve"> aims to codify the foundational and generally recognised knowledge on cyber security</w:t>
       </w:r>
     </w:p>
     <w:p>
@@ -1402,16 +1403,16 @@
           <w:lang w:val="en-US"/>
         </w:rPr>
         <w:drawing>
-          <wp:anchor distT="0" distB="0" distL="114300" distR="114300" simplePos="0" relativeHeight="251663360" behindDoc="0" locked="0" layoutInCell="1" allowOverlap="1" wp14:anchorId="1F94F065" wp14:editId="2B19ECB0">
+          <wp:anchor distT="0" distB="0" distL="114300" distR="114300" simplePos="0" relativeHeight="251663360" behindDoc="0" locked="0" layoutInCell="1" allowOverlap="1" wp14:anchorId="1F94F065" wp14:editId="47EAE632">
             <wp:simplePos x="0" y="0"/>
             <wp:positionH relativeFrom="column">
-              <wp:posOffset>3140710</wp:posOffset>
+              <wp:posOffset>3272155</wp:posOffset>
             </wp:positionH>
             <wp:positionV relativeFrom="paragraph">
-              <wp:posOffset>290195</wp:posOffset>
+              <wp:posOffset>247713</wp:posOffset>
             </wp:positionV>
-            <wp:extent cx="2686050" cy="1302676"/>
-            <wp:effectExtent l="0" t="0" r="0" b="0"/>
+            <wp:extent cx="2618105" cy="1269365"/>
+            <wp:effectExtent l="0" t="0" r="0" b="6985"/>
             <wp:wrapSquare wrapText="bothSides"/>
             <wp:docPr id="930176884" name="Immagine 1" descr="Immagine che contiene testo, schermata, Carattere, logo&#10;&#10;Descrizione generata automaticamente"/>
             <wp:cNvGraphicFramePr>
@@ -1433,7 +1434,7 @@
                   <pic:spPr>
                     <a:xfrm>
                       <a:off x="0" y="0"/>
-                      <a:ext cx="2686050" cy="1302676"/>
+                      <a:ext cx="2618105" cy="1269365"/>
                     </a:xfrm>
                     <a:prstGeom prst="rect">
                       <a:avLst/>
@@ -1477,7 +1478,35 @@
         <w:rPr>
           <w:lang w:val="en-US"/>
         </w:rPr>
-        <w:t xml:space="preserve"> is the collection of tools, policies, security concepts, security safeguards, guidelines, risk management approaches, actions, training, best practices and technologies that are used to protect the cyberspace environment and organizations and user’s asset</w:t>
+        <w:t xml:space="preserve"> is the collection of tools, policies, security concepts, security safeguards, </w:t>
+      </w:r>
+      <w:r>
+        <w:rPr>
+          <w:i/>
+          <w:iCs/>
+          <w:lang w:val="en-US"/>
+        </w:rPr>
+        <w:t>guidelines</w:t>
+      </w:r>
+      <w:r>
+        <w:rPr>
+          <w:lang w:val="en-US"/>
+        </w:rPr>
+        <w:t xml:space="preserve">, risk </w:t>
+      </w:r>
+      <w:r>
+        <w:rPr>
+          <w:i/>
+          <w:iCs/>
+          <w:lang w:val="en-US"/>
+        </w:rPr>
+        <w:t>management approaches</w:t>
+      </w:r>
+      <w:r>
+        <w:rPr>
+          <w:lang w:val="en-US"/>
+        </w:rPr>
+        <w:t>, actions, training, best practices and technologies that are used to protect the cyberspace environment and organizations and user’s asset</w:t>
       </w:r>
       <w:r>
         <w:rPr>
@@ -1485,14 +1514,6 @@
         </w:rPr>
         <w:t>.</w:t>
       </w:r>
-    </w:p>
-    <w:p>
-      <w:pPr>
-        <w:spacing w:line="276" w:lineRule="auto"/>
-        <w:rPr>
-          <w:lang w:val="en-US"/>
-        </w:rPr>
-      </w:pPr>
     </w:p>
     <w:p>
       <w:pPr>
@@ -1600,9 +1621,17 @@
       </w:pPr>
       <w:r>
         <w:rPr>
-          <w:lang w:val="en-US"/>
-        </w:rPr>
-        <w:t>Data contained in an information system; or a service provided by a system</w:t>
+          <w:i/>
+          <w:iCs/>
+          <w:lang w:val="en-US"/>
+        </w:rPr>
+        <w:t>Data contained</w:t>
+      </w:r>
+      <w:r>
+        <w:rPr>
+          <w:lang w:val="en-US"/>
+        </w:rPr>
+        <w:t xml:space="preserve"> in an information system; or a service provided by a system</w:t>
       </w:r>
       <w:r>
         <w:rPr>
@@ -1614,7 +1643,15 @@
         <w:rPr>
           <w:lang w:val="en-US"/>
         </w:rPr>
-        <w:t>or a system capability</w:t>
+        <w:t xml:space="preserve">or a </w:t>
+      </w:r>
+      <w:r>
+        <w:rPr>
+          <w:i/>
+          <w:iCs/>
+          <w:lang w:val="en-US"/>
+        </w:rPr>
+        <w:t>system capability</w:t>
       </w:r>
     </w:p>
     <w:p>
@@ -1633,19 +1670,21 @@
         <w:rPr>
           <w:lang w:val="en-US"/>
         </w:rPr>
-        <w:t>such as processing power or communication bandwidth</w:t>
-      </w:r>
-      <w:r>
-        <w:rPr>
-          <w:lang w:val="en-US"/>
-        </w:rPr>
-        <w:t xml:space="preserve">, </w:t>
-      </w:r>
-      <w:r>
-        <w:rPr>
-          <w:lang w:val="en-US"/>
-        </w:rPr>
-        <w:t xml:space="preserve">an item of system equipment </w:t>
+        <w:t xml:space="preserve">such as </w:t>
+      </w:r>
+      <w:r>
+        <w:rPr>
+          <w:i/>
+          <w:iCs/>
+          <w:lang w:val="en-US"/>
+        </w:rPr>
+        <w:t>processing power</w:t>
+      </w:r>
+      <w:r>
+        <w:rPr>
+          <w:lang w:val="en-US"/>
+        </w:rPr>
+        <w:t xml:space="preserve"> or communication bandwidth</w:t>
       </w:r>
     </w:p>
     <w:p>
@@ -1664,6 +1703,25 @@
         <w:rPr>
           <w:lang w:val="en-US"/>
         </w:rPr>
+        <w:t xml:space="preserve">an item of system equipment </w:t>
+      </w:r>
+    </w:p>
+    <w:p>
+      <w:pPr>
+        <w:pStyle w:val="Paragrafoelenco"/>
+        <w:numPr>
+          <w:ilvl w:val="4"/>
+          <w:numId w:val="11"/>
+        </w:numPr>
+        <w:spacing w:line="276" w:lineRule="auto"/>
+        <w:rPr>
+          <w:lang w:val="en-US"/>
+        </w:rPr>
+      </w:pPr>
+      <w:r>
+        <w:rPr>
+          <w:lang w:val="en-US"/>
+        </w:rPr>
         <w:t>such as hardware, firmware, software, or documentation</w:t>
       </w:r>
     </w:p>
@@ -1761,7 +1819,35 @@
         <w:rPr>
           <w:lang w:val="en-US"/>
         </w:rPr>
-        <w:t>The risk is the possibility that human actions or events lead to consequences that have an impact on what humans value</w:t>
+        <w:t xml:space="preserve">The risk is the </w:t>
+      </w:r>
+      <w:r>
+        <w:rPr>
+          <w:i/>
+          <w:iCs/>
+          <w:lang w:val="en-US"/>
+        </w:rPr>
+        <w:t>possibility that human actions or events lead to consequences</w:t>
+      </w:r>
+      <w:r>
+        <w:rPr>
+          <w:lang w:val="en-US"/>
+        </w:rPr>
+        <w:t xml:space="preserve"> that have an </w:t>
+      </w:r>
+      <w:r>
+        <w:rPr>
+          <w:i/>
+          <w:iCs/>
+          <w:lang w:val="en-US"/>
+        </w:rPr>
+        <w:t>impact</w:t>
+      </w:r>
+      <w:r>
+        <w:rPr>
+          <w:lang w:val="en-US"/>
+        </w:rPr>
+        <w:t xml:space="preserve"> on what humans value</w:t>
       </w:r>
     </w:p>
     <w:p>
@@ -1780,7 +1866,21 @@
         <w:rPr>
           <w:lang w:val="en-US"/>
         </w:rPr>
-        <w:t>It is important to estimate the likelihood of events that may lead to an impact.</w:t>
+        <w:t xml:space="preserve">It is important to estimate the </w:t>
+      </w:r>
+      <w:r>
+        <w:rPr>
+          <w:i/>
+          <w:iCs/>
+          <w:lang w:val="en-US"/>
+        </w:rPr>
+        <w:t>likelihood</w:t>
+      </w:r>
+      <w:r>
+        <w:rPr>
+          <w:lang w:val="en-US"/>
+        </w:rPr>
+        <w:t xml:space="preserve"> of events that may lead to an impact</w:t>
       </w:r>
     </w:p>
     <w:p>
@@ -1877,7 +1977,21 @@
         <w:rPr>
           <w:lang w:val="en-US"/>
         </w:rPr>
-        <w:t xml:space="preserve">A potential for violation of security that exists when there is a circumstance, a capability, an action, or an event that could breach security and cause harm </w:t>
+        <w:t xml:space="preserve">A </w:t>
+      </w:r>
+      <w:r>
+        <w:rPr>
+          <w:i/>
+          <w:iCs/>
+          <w:lang w:val="en-US"/>
+        </w:rPr>
+        <w:t>potential for violation of security</w:t>
+      </w:r>
+      <w:r>
+        <w:rPr>
+          <w:lang w:val="en-US"/>
+        </w:rPr>
+        <w:t xml:space="preserve"> that exists when there is a circumstance, a capability, an action, or an event that could breach security and cause harm </w:t>
       </w:r>
     </w:p>
     <w:p>
@@ -1896,7 +2010,15 @@
         <w:rPr>
           <w:lang w:val="en-US"/>
         </w:rPr>
-        <w:t>Basically, a threat is a possible danger that might exploit a vulnerability</w:t>
+        <w:t xml:space="preserve">Basically, a threat is a possible danger that might </w:t>
+      </w:r>
+      <w:r>
+        <w:rPr>
+          <w:i/>
+          <w:iCs/>
+          <w:lang w:val="en-US"/>
+        </w:rPr>
+        <w:t>exploit a vulnerability</w:t>
       </w:r>
     </w:p>
     <w:p>
@@ -1993,13 +2115,40 @@
         <w:rPr>
           <w:lang w:val="en-US"/>
         </w:rPr>
-        <w:t>A flaw or weakness in a system’s design, implementation, or operation and management that could be exploited to violate the system’s security polic</w:t>
+        <w:t xml:space="preserve">A </w:t>
+      </w:r>
+      <w:r>
+        <w:rPr>
+          <w:i/>
+          <w:iCs/>
+          <w:lang w:val="en-US"/>
+        </w:rPr>
+        <w:t>flaw or weakness in a system’s design</w:t>
+      </w:r>
+      <w:r>
+        <w:rPr>
+          <w:lang w:val="en-US"/>
+        </w:rPr>
+        <w:t>, implementation, or operation and management that could be exploited to violate the system’s security polic</w:t>
       </w:r>
       <w:r>
         <w:rPr>
           <w:lang w:val="en-US"/>
         </w:rPr>
         <w:t>y</w:t>
+      </w:r>
+    </w:p>
+    <w:p>
+      <w:pPr>
+        <w:rPr>
+          <w:lang w:val="en-US"/>
+        </w:rPr>
+      </w:pPr>
+      <w:r>
+        <w:rPr>
+          <w:lang w:val="en-US"/>
+        </w:rPr>
+        <w:br w:type="page"/>
       </w:r>
     </w:p>
     <w:p>
@@ -2046,7 +2195,21 @@
         <w:rPr>
           <w:lang w:val="en-US"/>
         </w:rPr>
-        <w:t xml:space="preserve">Preservation of confidentiality, integrity and availability of information </w:t>
+        <w:t xml:space="preserve">Preservation of </w:t>
+      </w:r>
+      <w:r>
+        <w:rPr>
+          <w:i/>
+          <w:iCs/>
+          <w:lang w:val="en-US"/>
+        </w:rPr>
+        <w:t>confidentiality, integrity and availability</w:t>
+      </w:r>
+      <w:r>
+        <w:rPr>
+          <w:lang w:val="en-US"/>
+        </w:rPr>
+        <w:t xml:space="preserve"> of information </w:t>
       </w:r>
     </w:p>
     <w:p>
@@ -2065,7 +2228,21 @@
         <w:rPr>
           <w:lang w:val="en-US"/>
         </w:rPr>
-        <w:t>In addition, other properties, such as authenticity, accountability, non-repudiation, and reliability can also be involved</w:t>
+        <w:t xml:space="preserve">In addition, other properties, such as </w:t>
+      </w:r>
+      <w:r>
+        <w:rPr>
+          <w:i/>
+          <w:iCs/>
+          <w:lang w:val="en-US"/>
+        </w:rPr>
+        <w:t xml:space="preserve">authenticity, accountability, non-repudiation, and reliability </w:t>
+      </w:r>
+      <w:r>
+        <w:rPr>
+          <w:lang w:val="en-US"/>
+        </w:rPr>
+        <w:t>can also be involved</w:t>
       </w:r>
     </w:p>
     <w:p>
@@ -2289,16 +2466,16 @@
           <w:lang w:val="en-US"/>
         </w:rPr>
         <w:drawing>
-          <wp:anchor distT="0" distB="0" distL="114300" distR="114300" simplePos="0" relativeHeight="251671552" behindDoc="0" locked="0" layoutInCell="1" allowOverlap="1" wp14:anchorId="0748011C" wp14:editId="6F4CB957">
+          <wp:anchor distT="0" distB="0" distL="114300" distR="114300" simplePos="0" relativeHeight="251671552" behindDoc="0" locked="0" layoutInCell="1" allowOverlap="1" wp14:anchorId="0748011C" wp14:editId="09ECDD2D">
             <wp:simplePos x="0" y="0"/>
             <wp:positionH relativeFrom="column">
-              <wp:posOffset>1368425</wp:posOffset>
+              <wp:posOffset>1438910</wp:posOffset>
             </wp:positionH>
             <wp:positionV relativeFrom="paragraph">
-              <wp:posOffset>254346</wp:posOffset>
+              <wp:posOffset>289560</wp:posOffset>
             </wp:positionV>
-            <wp:extent cx="3646805" cy="2992755"/>
-            <wp:effectExtent l="0" t="0" r="0" b="0"/>
+            <wp:extent cx="3442970" cy="2825115"/>
+            <wp:effectExtent l="0" t="0" r="5080" b="0"/>
             <wp:wrapSquare wrapText="bothSides"/>
             <wp:docPr id="2058365198" name="Immagine 1" descr="Immagine che contiene testo, schermata, Carattere, numero&#10;&#10;Descrizione generata automaticamente"/>
             <wp:cNvGraphicFramePr>
@@ -2320,7 +2497,7 @@
                   <pic:spPr>
                     <a:xfrm>
                       <a:off x="0" y="0"/>
-                      <a:ext cx="3646805" cy="2992755"/>
+                      <a:ext cx="3442970" cy="2825115"/>
                     </a:xfrm>
                     <a:prstGeom prst="rect">
                       <a:avLst/>
@@ -2456,7 +2633,35 @@
         <w:rPr>
           <w:lang w:val="en-US"/>
         </w:rPr>
-        <w:t xml:space="preserve"> is the possibility that human actions or events lead to consequences that have an impact on what humans value</w:t>
+        <w:t xml:space="preserve"> is the possibility that human </w:t>
+      </w:r>
+      <w:r>
+        <w:rPr>
+          <w:i/>
+          <w:iCs/>
+          <w:lang w:val="en-US"/>
+        </w:rPr>
+        <w:t>actions</w:t>
+      </w:r>
+      <w:r>
+        <w:rPr>
+          <w:lang w:val="en-US"/>
+        </w:rPr>
+        <w:t xml:space="preserve"> or events </w:t>
+      </w:r>
+      <w:r>
+        <w:rPr>
+          <w:i/>
+          <w:iCs/>
+          <w:lang w:val="en-US"/>
+        </w:rPr>
+        <w:t>lead to consequences that have an impact</w:t>
+      </w:r>
+      <w:r>
+        <w:rPr>
+          <w:lang w:val="en-US"/>
+        </w:rPr>
+        <w:t xml:space="preserve"> on what humans value</w:t>
       </w:r>
       <w:r>
         <w:rPr>
@@ -2489,7 +2694,35 @@
         <w:rPr>
           <w:lang w:val="en-US"/>
         </w:rPr>
-        <w:t xml:space="preserve"> is a process of collating observations and perceptions of the world that can be justified by logical reasoning or comparisons with actual outcomes</w:t>
+        <w:t xml:space="preserve"> is a process of </w:t>
+      </w:r>
+      <w:r>
+        <w:rPr>
+          <w:i/>
+          <w:iCs/>
+          <w:lang w:val="en-US"/>
+        </w:rPr>
+        <w:t>collating observations and perceptions</w:t>
+      </w:r>
+      <w:r>
+        <w:rPr>
+          <w:lang w:val="en-US"/>
+        </w:rPr>
+        <w:t xml:space="preserve"> of the world that can be </w:t>
+      </w:r>
+      <w:r>
+        <w:rPr>
+          <w:i/>
+          <w:iCs/>
+          <w:lang w:val="en-US"/>
+        </w:rPr>
+        <w:t>justified by logical reasoning</w:t>
+      </w:r>
+      <w:r>
+        <w:rPr>
+          <w:lang w:val="en-US"/>
+        </w:rPr>
+        <w:t xml:space="preserve"> or comparisons with actual outcomes</w:t>
       </w:r>
     </w:p>
     <w:p>
@@ -2516,7 +2749,35 @@
         <w:rPr>
           <w:lang w:val="en-US"/>
         </w:rPr>
-        <w:t xml:space="preserve"> is the process of developing and evaluating options to address the risks in a manner that is agreeable to people whose values may be impacted</w:t>
+        <w:t xml:space="preserve"> is the process of </w:t>
+      </w:r>
+      <w:r>
+        <w:rPr>
+          <w:i/>
+          <w:iCs/>
+          <w:lang w:val="en-US"/>
+        </w:rPr>
+        <w:t>developing and evaluating options</w:t>
+      </w:r>
+      <w:r>
+        <w:rPr>
+          <w:lang w:val="en-US"/>
+        </w:rPr>
+        <w:t xml:space="preserve"> to </w:t>
+      </w:r>
+      <w:r>
+        <w:rPr>
+          <w:i/>
+          <w:iCs/>
+          <w:lang w:val="en-US"/>
+        </w:rPr>
+        <w:t>address the risks</w:t>
+      </w:r>
+      <w:r>
+        <w:rPr>
+          <w:lang w:val="en-US"/>
+        </w:rPr>
+        <w:t xml:space="preserve"> in a manner that is agreeable to people whose values may be impacted</w:t>
       </w:r>
     </w:p>
     <w:p>
@@ -2543,7 +2804,35 @@
         <w:rPr>
           <w:lang w:val="en-US"/>
         </w:rPr>
-        <w:t xml:space="preserve"> set of ongoing processes and principles that aims to ensure an awareness and education of the risks faced when certain actions occur, and to inspire a sense of responsibility and accountability to all involved in managing it</w:t>
+        <w:t xml:space="preserve"> set of ongoing processes and principles that aims to </w:t>
+      </w:r>
+      <w:r>
+        <w:rPr>
+          <w:i/>
+          <w:iCs/>
+          <w:lang w:val="en-US"/>
+        </w:rPr>
+        <w:t>ensure an awareness and education of the risks</w:t>
+      </w:r>
+      <w:r>
+        <w:rPr>
+          <w:lang w:val="en-US"/>
+        </w:rPr>
+        <w:t xml:space="preserve"> faced when certain actions occur, and to </w:t>
+      </w:r>
+      <w:r>
+        <w:rPr>
+          <w:i/>
+          <w:iCs/>
+          <w:lang w:val="en-US"/>
+        </w:rPr>
+        <w:t xml:space="preserve">inspire a sense of responsibility </w:t>
+      </w:r>
+      <w:r>
+        <w:rPr>
+          <w:lang w:val="en-US"/>
+        </w:rPr>
+        <w:t>and accountability to all involved in managing it</w:t>
       </w:r>
     </w:p>
     <w:p>
@@ -2599,16 +2888,16 @@
           <w:lang w:val="en-US"/>
         </w:rPr>
         <w:drawing>
-          <wp:anchor distT="0" distB="0" distL="114300" distR="114300" simplePos="0" relativeHeight="251675648" behindDoc="0" locked="0" layoutInCell="1" allowOverlap="1" wp14:anchorId="179D9115" wp14:editId="14D66098">
+          <wp:anchor distT="0" distB="0" distL="114300" distR="114300" simplePos="0" relativeHeight="251675648" behindDoc="0" locked="0" layoutInCell="1" allowOverlap="1" wp14:anchorId="179D9115" wp14:editId="10E96E5B">
             <wp:simplePos x="0" y="0"/>
             <wp:positionH relativeFrom="column">
-              <wp:posOffset>1014845</wp:posOffset>
+              <wp:posOffset>1125773</wp:posOffset>
             </wp:positionH>
             <wp:positionV relativeFrom="paragraph">
-              <wp:posOffset>201295</wp:posOffset>
+              <wp:posOffset>199188</wp:posOffset>
             </wp:positionV>
-            <wp:extent cx="1489710" cy="2033270"/>
-            <wp:effectExtent l="0" t="0" r="0" b="5080"/>
+            <wp:extent cx="1371600" cy="1873250"/>
+            <wp:effectExtent l="0" t="0" r="0" b="0"/>
             <wp:wrapSquare wrapText="bothSides"/>
             <wp:docPr id="1342980088" name="Immagine 1" descr="Immagine che contiene testo, schermata, Carattere&#10;&#10;Descrizione generata automaticamente"/>
             <wp:cNvGraphicFramePr>
@@ -2630,7 +2919,7 @@
                   <pic:spPr>
                     <a:xfrm>
                       <a:off x="0" y="0"/>
-                      <a:ext cx="1489710" cy="2033270"/>
+                      <a:ext cx="1371600" cy="1873250"/>
                     </a:xfrm>
                     <a:prstGeom prst="rect">
                       <a:avLst/>
@@ -2654,7 +2943,7 @@
           <w:lang w:val="en-US"/>
         </w:rPr>
         <w:drawing>
-          <wp:anchor distT="0" distB="0" distL="114300" distR="114300" simplePos="0" relativeHeight="251673600" behindDoc="0" locked="0" layoutInCell="1" allowOverlap="1" wp14:anchorId="7166425F" wp14:editId="07723273">
+          <wp:anchor distT="0" distB="0" distL="114300" distR="114300" simplePos="0" relativeHeight="251673600" behindDoc="0" locked="0" layoutInCell="1" allowOverlap="1" wp14:anchorId="7166425F" wp14:editId="6C013C7A">
             <wp:simplePos x="0" y="0"/>
             <wp:positionH relativeFrom="column">
               <wp:posOffset>2980748</wp:posOffset>
@@ -2857,16 +3146,16 @@
           <w:lang w:val="en-US"/>
         </w:rPr>
         <w:drawing>
-          <wp:anchor distT="0" distB="0" distL="114300" distR="114300" simplePos="0" relativeHeight="251677696" behindDoc="0" locked="0" layoutInCell="1" allowOverlap="1" wp14:anchorId="2B62964A" wp14:editId="26FB9AEA">
+          <wp:anchor distT="0" distB="0" distL="114300" distR="114300" simplePos="0" relativeHeight="251677696" behindDoc="0" locked="0" layoutInCell="1" allowOverlap="1" wp14:anchorId="2B62964A" wp14:editId="269982D3">
             <wp:simplePos x="0" y="0"/>
             <wp:positionH relativeFrom="column">
-              <wp:posOffset>1055370</wp:posOffset>
+              <wp:posOffset>1126528</wp:posOffset>
             </wp:positionH>
             <wp:positionV relativeFrom="paragraph">
-              <wp:posOffset>204470</wp:posOffset>
+              <wp:posOffset>260061</wp:posOffset>
             </wp:positionV>
-            <wp:extent cx="1448435" cy="1927225"/>
-            <wp:effectExtent l="0" t="0" r="0" b="0"/>
+            <wp:extent cx="1350645" cy="1797050"/>
+            <wp:effectExtent l="0" t="0" r="1905" b="0"/>
             <wp:wrapSquare wrapText="bothSides"/>
             <wp:docPr id="515412238" name="Immagine 1" descr="Immagine che contiene testo, schermata, Carattere&#10;&#10;Descrizione generata automaticamente"/>
             <wp:cNvGraphicFramePr>
@@ -2888,7 +3177,7 @@
                   <pic:spPr>
                     <a:xfrm>
                       <a:off x="0" y="0"/>
-                      <a:ext cx="1448435" cy="1927225"/>
+                      <a:ext cx="1350645" cy="1797050"/>
                     </a:xfrm>
                     <a:prstGeom prst="rect">
                       <a:avLst/>
@@ -3095,20 +3384,204 @@
       </w:pPr>
       <w:r>
         <w:rPr>
+          <w:lang w:val="en-US"/>
+        </w:rPr>
+        <w:t>Cyber is a special case inside risk management (</w:t>
+      </w:r>
+      <w:r>
+        <w:rPr>
+          <w:i/>
+          <w:iCs/>
+          <w:lang w:val="en-US"/>
+        </w:rPr>
+        <w:t>cyber risk</w:t>
+      </w:r>
+      <w:r>
+        <w:rPr>
+          <w:lang w:val="en-US"/>
+        </w:rPr>
+        <w:t>):</w:t>
+      </w:r>
+    </w:p>
+    <w:p>
+      <w:pPr>
+        <w:pStyle w:val="Paragrafoelenco"/>
+        <w:numPr>
+          <w:ilvl w:val="0"/>
+          <w:numId w:val="11"/>
+        </w:numPr>
+        <w:rPr>
+          <w:lang w:val="en-US"/>
+        </w:rPr>
+      </w:pPr>
+      <w:r>
+        <w:rPr>
+          <w:lang w:val="en-US"/>
+        </w:rPr>
+        <w:t xml:space="preserve">Cyber security risk assessment and management </w:t>
+      </w:r>
+    </w:p>
+    <w:p>
+      <w:pPr>
+        <w:pStyle w:val="Paragrafoelenco"/>
+        <w:numPr>
+          <w:ilvl w:val="1"/>
+          <w:numId w:val="11"/>
+        </w:numPr>
+        <w:rPr>
+          <w:lang w:val="en-US"/>
+        </w:rPr>
+      </w:pPr>
+      <w:r>
+        <w:rPr>
+          <w:lang w:val="en-US"/>
+        </w:rPr>
+        <w:t>f</w:t>
+      </w:r>
+      <w:r>
+        <w:rPr>
+          <w:lang w:val="en-US"/>
+        </w:rPr>
+        <w:t xml:space="preserve">undamental special cases that everyone living </w:t>
+      </w:r>
+      <w:r>
+        <w:rPr>
+          <w:lang w:val="en-US"/>
+        </w:rPr>
+        <w:t xml:space="preserve">and </w:t>
+      </w:r>
+      <w:r>
+        <w:rPr>
+          <w:lang w:val="en-US"/>
+        </w:rPr>
+        <w:t xml:space="preserve">working within the digital domain </w:t>
+      </w:r>
+    </w:p>
+    <w:p>
+      <w:pPr>
+        <w:pStyle w:val="Paragrafoelenco"/>
+        <w:numPr>
+          <w:ilvl w:val="1"/>
+          <w:numId w:val="11"/>
+        </w:numPr>
+        <w:rPr>
+          <w:lang w:val="en-US"/>
+        </w:rPr>
+      </w:pPr>
+      <w:r>
+        <w:rPr>
+          <w:lang w:val="en-US"/>
+        </w:rPr>
+        <w:t>should understand and be a participant in it</w:t>
+      </w:r>
+    </w:p>
+    <w:p>
+      <w:pPr>
+        <w:pStyle w:val="Paragrafoelenco"/>
+        <w:numPr>
+          <w:ilvl w:val="0"/>
+          <w:numId w:val="11"/>
+        </w:numPr>
+        <w:rPr>
+          <w:lang w:val="en-US"/>
+        </w:rPr>
+      </w:pPr>
+      <w:r>
+        <w:rPr>
+          <w:lang w:val="en-US"/>
+        </w:rPr>
+        <w:t xml:space="preserve">There are a number of global standards </w:t>
+      </w:r>
+    </w:p>
+    <w:p>
+      <w:pPr>
+        <w:pStyle w:val="Paragrafoelenco"/>
+        <w:numPr>
+          <w:ilvl w:val="1"/>
+          <w:numId w:val="11"/>
+        </w:numPr>
+        <w:rPr>
+          <w:lang w:val="en-US"/>
+        </w:rPr>
+      </w:pPr>
+      <w:r>
+        <w:rPr>
+          <w:lang w:val="en-US"/>
+        </w:rPr>
+        <w:t>aim</w:t>
+      </w:r>
+      <w:r>
+        <w:rPr>
+          <w:lang w:val="en-US"/>
+        </w:rPr>
+        <w:t xml:space="preserve">ing </w:t>
+      </w:r>
+      <w:r>
+        <w:rPr>
+          <w:lang w:val="en-US"/>
+        </w:rPr>
+        <w:t xml:space="preserve">to </w:t>
+      </w:r>
+      <w:r>
+        <w:rPr>
+          <w:lang w:val="en-US"/>
+        </w:rPr>
+        <w:t>formalize</w:t>
+      </w:r>
+      <w:r>
+        <w:rPr>
+          <w:lang w:val="en-US"/>
+        </w:rPr>
+        <w:t xml:space="preserve"> and provide a common framework </w:t>
+      </w:r>
+    </w:p>
+    <w:p>
+      <w:pPr>
+        <w:pStyle w:val="Paragrafoelenco"/>
+        <w:numPr>
+          <w:ilvl w:val="1"/>
+          <w:numId w:val="11"/>
+        </w:numPr>
+        <w:rPr>
+          <w:lang w:val="en-US"/>
+        </w:rPr>
+      </w:pPr>
+      <w:r>
+        <w:rPr>
+          <w:lang w:val="en-US"/>
+        </w:rPr>
+        <w:t>for cyber risk assessment and management</w:t>
+      </w:r>
+      <w:r>
+        <w:rPr>
+          <w:lang w:val="en-US"/>
+        </w:rPr>
+        <w:br w:type="page"/>
+      </w:r>
+    </w:p>
+    <w:p>
+      <w:pPr>
+        <w:rPr>
+          <w:lang w:val="en-US"/>
+        </w:rPr>
+      </w:pPr>
+      <w:r>
+        <w:rPr>
           <w:noProof/>
           <w:lang w:val="en-US"/>
         </w:rPr>
+        <w:lastRenderedPageBreak/>
         <w:drawing>
-          <wp:anchor distT="0" distB="0" distL="114300" distR="114300" simplePos="0" relativeHeight="251684864" behindDoc="0" locked="0" layoutInCell="1" allowOverlap="1" wp14:anchorId="073C4A27" wp14:editId="651F8DF6">
+          <wp:anchor distT="0" distB="0" distL="114300" distR="114300" simplePos="0" relativeHeight="251684864" behindDoc="0" locked="0" layoutInCell="1" allowOverlap="1" wp14:anchorId="073C4A27" wp14:editId="5D0A8740">
             <wp:simplePos x="0" y="0"/>
             <wp:positionH relativeFrom="column">
-              <wp:posOffset>491490</wp:posOffset>
+              <wp:posOffset>447750</wp:posOffset>
             </wp:positionH>
             <wp:positionV relativeFrom="paragraph">
-              <wp:posOffset>282575</wp:posOffset>
+              <wp:posOffset>208896</wp:posOffset>
             </wp:positionV>
-            <wp:extent cx="5427345" cy="2426335"/>
-            <wp:effectExtent l="0" t="0" r="1905" b="0"/>
+            <wp:extent cx="5092065" cy="2276475"/>
+            <wp:effectExtent l="0" t="0" r="0" b="9525"/>
             <wp:wrapSquare wrapText="bothSides"/>
             <wp:docPr id="864666320" name="Immagine 1" descr="Immagine che contiene testo, schermata, numero, Carattere&#10;&#10;Descrizione generata automaticamente"/>
             <wp:cNvGraphicFramePr>
@@ -3130,7 +3603,7 @@
                   <pic:spPr>
                     <a:xfrm>
                       <a:off x="0" y="0"/>
-                      <a:ext cx="5427345" cy="2426335"/>
+                      <a:ext cx="5092065" cy="2276475"/>
                     </a:xfrm>
                     <a:prstGeom prst="rect">
                       <a:avLst/>
@@ -3152,96 +3625,117 @@
         <w:rPr>
           <w:lang w:val="en-US"/>
         </w:rPr>
-        <w:t>Consider the differences between the level of analysis inside systems:</w:t>
-      </w:r>
-    </w:p>
-    <w:p>
-      <w:pPr>
-        <w:rPr>
-          <w:lang w:val="en-US"/>
-        </w:rPr>
-      </w:pPr>
-    </w:p>
-    <w:p>
-      <w:pPr>
-        <w:rPr>
-          <w:lang w:val="en-US"/>
-        </w:rPr>
-      </w:pPr>
-    </w:p>
-    <w:p>
-      <w:pPr>
-        <w:rPr>
-          <w:lang w:val="en-US"/>
-        </w:rPr>
-      </w:pPr>
-    </w:p>
-    <w:p>
-      <w:pPr>
-        <w:rPr>
-          <w:lang w:val="en-US"/>
-        </w:rPr>
-      </w:pPr>
-    </w:p>
-    <w:p>
-      <w:pPr>
-        <w:rPr>
-          <w:lang w:val="en-US"/>
-        </w:rPr>
-      </w:pPr>
-    </w:p>
-    <w:p>
-      <w:pPr>
-        <w:rPr>
-          <w:lang w:val="en-US"/>
-        </w:rPr>
-      </w:pPr>
-    </w:p>
-    <w:p>
-      <w:pPr>
-        <w:rPr>
-          <w:lang w:val="en-US"/>
-        </w:rPr>
-      </w:pPr>
-    </w:p>
-    <w:p>
-      <w:pPr>
-        <w:rPr>
-          <w:lang w:val="en-US"/>
-        </w:rPr>
-      </w:pPr>
-    </w:p>
-    <w:p>
-      <w:pPr>
-        <w:rPr>
-          <w:lang w:val="en-US"/>
-        </w:rPr>
-      </w:pPr>
-    </w:p>
-    <w:p>
-      <w:pPr>
-        <w:rPr>
-          <w:lang w:val="en-US"/>
-        </w:rPr>
-      </w:pPr>
-      <w:r>
-        <w:rPr>
-          <w:lang w:val="en-US"/>
-        </w:rPr>
-        <w:br w:type="page"/>
-      </w:r>
-    </w:p>
-    <w:p>
-      <w:pPr>
-        <w:rPr>
-          <w:lang w:val="en-US"/>
-        </w:rPr>
-      </w:pPr>
-      <w:r>
-        <w:rPr>
-          <w:lang w:val="en-US"/>
-        </w:rPr>
-        <w:lastRenderedPageBreak/>
+        <w:t xml:space="preserve">Consider the </w:t>
+      </w:r>
+      <w:r>
+        <w:rPr>
+          <w:i/>
+          <w:iCs/>
+          <w:lang w:val="en-US"/>
+        </w:rPr>
+        <w:t>difference</w:t>
+      </w:r>
+      <w:r>
+        <w:rPr>
+          <w:lang w:val="en-US"/>
+        </w:rPr>
+        <w:t xml:space="preserve"> between the level of analysis inside systems</w:t>
+      </w:r>
+      <w:r>
+        <w:rPr>
+          <w:lang w:val="en-US"/>
+        </w:rPr>
+        <w:t xml:space="preserve"> (source </w:t>
+      </w:r>
+      <w:hyperlink r:id="rId21" w:history="1">
+        <w:r>
+          <w:rPr>
+            <w:rStyle w:val="Collegamentoipertestuale"/>
+            <w:lang w:val="en-US"/>
+          </w:rPr>
+          <w:t>here</w:t>
+        </w:r>
+      </w:hyperlink>
+      <w:r>
+        <w:rPr>
+          <w:lang w:val="en-US"/>
+        </w:rPr>
+        <w:t>)</w:t>
+      </w:r>
+      <w:r>
+        <w:rPr>
+          <w:lang w:val="en-US"/>
+        </w:rPr>
+        <w:t>:</w:t>
+      </w:r>
+    </w:p>
+    <w:p>
+      <w:pPr>
+        <w:rPr>
+          <w:lang w:val="en-US"/>
+        </w:rPr>
+      </w:pPr>
+    </w:p>
+    <w:p>
+      <w:pPr>
+        <w:rPr>
+          <w:lang w:val="en-US"/>
+        </w:rPr>
+      </w:pPr>
+    </w:p>
+    <w:p>
+      <w:pPr>
+        <w:rPr>
+          <w:lang w:val="en-US"/>
+        </w:rPr>
+      </w:pPr>
+    </w:p>
+    <w:p>
+      <w:pPr>
+        <w:rPr>
+          <w:lang w:val="en-US"/>
+        </w:rPr>
+      </w:pPr>
+    </w:p>
+    <w:p>
+      <w:pPr>
+        <w:rPr>
+          <w:lang w:val="en-US"/>
+        </w:rPr>
+      </w:pPr>
+    </w:p>
+    <w:p>
+      <w:pPr>
+        <w:rPr>
+          <w:lang w:val="en-US"/>
+        </w:rPr>
+      </w:pPr>
+    </w:p>
+    <w:p>
+      <w:pPr>
+        <w:rPr>
+          <w:lang w:val="en-US"/>
+        </w:rPr>
+      </w:pPr>
+    </w:p>
+    <w:p>
+      <w:pPr>
+        <w:rPr>
+          <w:lang w:val="en-US"/>
+        </w:rPr>
+      </w:pPr>
+    </w:p>
+    <w:p>
+      <w:pPr>
+        <w:rPr>
+          <w:lang w:val="en-US"/>
+        </w:rPr>
+      </w:pPr>
+      <w:r>
+        <w:rPr>
+          <w:noProof/>
+          <w:lang w:val="en-US"/>
+        </w:rPr>
         <w:drawing>
           <wp:anchor distT="0" distB="0" distL="114300" distR="114300" simplePos="0" relativeHeight="251686912" behindDoc="0" locked="0" layoutInCell="1" allowOverlap="1" wp14:anchorId="5B8D957B" wp14:editId="79895708">
             <wp:simplePos x="0" y="0"/>
@@ -3266,7 +3760,7 @@
                     <pic:cNvPicPr/>
                   </pic:nvPicPr>
                   <pic:blipFill>
-                    <a:blip r:embed="rId21"/>
+                    <a:blip r:embed="rId22"/>
                     <a:stretch>
                       <a:fillRect/>
                     </a:stretch>
@@ -3296,92 +3790,99 @@
         <w:rPr>
           <w:lang w:val="en-US"/>
         </w:rPr>
-        <w:t xml:space="preserve">Consider the following to give the best value out </w:t>
-      </w:r>
-      <w:r>
-        <w:rPr>
-          <w:lang w:val="en-US"/>
-        </w:rPr>
-        <w:t>of Standards and Best Practices document</w:t>
-      </w:r>
-      <w:r>
-        <w:rPr>
-          <w:lang w:val="en-US"/>
-        </w:rPr>
-        <w:t>s:</w:t>
-      </w:r>
-    </w:p>
-    <w:p>
-      <w:pPr>
-        <w:rPr>
-          <w:lang w:val="en-US"/>
-        </w:rPr>
-      </w:pPr>
-    </w:p>
-    <w:p>
-      <w:pPr>
-        <w:rPr>
-          <w:lang w:val="en-US"/>
-        </w:rPr>
-      </w:pPr>
-    </w:p>
-    <w:p>
-      <w:pPr>
-        <w:rPr>
-          <w:lang w:val="en-US"/>
-        </w:rPr>
-      </w:pPr>
-    </w:p>
-    <w:p>
-      <w:pPr>
-        <w:rPr>
-          <w:lang w:val="en-US"/>
-        </w:rPr>
-      </w:pPr>
-    </w:p>
-    <w:p>
-      <w:pPr>
-        <w:rPr>
-          <w:lang w:val="en-US"/>
-        </w:rPr>
-      </w:pPr>
-    </w:p>
-    <w:p>
-      <w:pPr>
-        <w:rPr>
-          <w:lang w:val="en-US"/>
-        </w:rPr>
-      </w:pPr>
-    </w:p>
-    <w:p>
-      <w:pPr>
-        <w:rPr>
-          <w:lang w:val="en-US"/>
-        </w:rPr>
-      </w:pPr>
-    </w:p>
-    <w:p>
-      <w:pPr>
-        <w:rPr>
-          <w:lang w:val="en-US"/>
-        </w:rPr>
-      </w:pPr>
-    </w:p>
-    <w:p>
-      <w:pPr>
-        <w:rPr>
-          <w:lang w:val="en-US"/>
-        </w:rPr>
-      </w:pPr>
-    </w:p>
-    <w:p>
-      <w:pPr>
-        <w:rPr>
-          <w:lang w:val="en-US"/>
-        </w:rPr>
-      </w:pPr>
-      <w:r>
-        <w:rPr>
+        <w:t>Standards and Best Practices document</w:t>
+      </w:r>
+      <w:r>
+        <w:rPr>
+          <w:lang w:val="en-US"/>
+        </w:rPr>
+        <w:t>s</w:t>
+      </w:r>
+      <w:r>
+        <w:rPr>
+          <w:lang w:val="en-US"/>
+        </w:rPr>
+        <w:t xml:space="preserve"> have different dimensions of value</w:t>
+      </w:r>
+      <w:r>
+        <w:rPr>
+          <w:lang w:val="en-US"/>
+        </w:rPr>
+        <w:t>:</w:t>
+      </w:r>
+    </w:p>
+    <w:p>
+      <w:pPr>
+        <w:rPr>
+          <w:lang w:val="en-US"/>
+        </w:rPr>
+      </w:pPr>
+    </w:p>
+    <w:p>
+      <w:pPr>
+        <w:rPr>
+          <w:lang w:val="en-US"/>
+        </w:rPr>
+      </w:pPr>
+    </w:p>
+    <w:p>
+      <w:pPr>
+        <w:rPr>
+          <w:lang w:val="en-US"/>
+        </w:rPr>
+      </w:pPr>
+    </w:p>
+    <w:p>
+      <w:pPr>
+        <w:rPr>
+          <w:lang w:val="en-US"/>
+        </w:rPr>
+      </w:pPr>
+    </w:p>
+    <w:p>
+      <w:pPr>
+        <w:rPr>
+          <w:lang w:val="en-US"/>
+        </w:rPr>
+      </w:pPr>
+    </w:p>
+    <w:p>
+      <w:pPr>
+        <w:rPr>
+          <w:lang w:val="en-US"/>
+        </w:rPr>
+      </w:pPr>
+    </w:p>
+    <w:p>
+      <w:pPr>
+        <w:rPr>
+          <w:lang w:val="en-US"/>
+        </w:rPr>
+      </w:pPr>
+    </w:p>
+    <w:p>
+      <w:pPr>
+        <w:rPr>
+          <w:lang w:val="en-US"/>
+        </w:rPr>
+      </w:pPr>
+    </w:p>
+    <w:p>
+      <w:pPr>
+        <w:rPr>
+          <w:lang w:val="en-US"/>
+        </w:rPr>
+      </w:pPr>
+    </w:p>
+    <w:p>
+      <w:pPr>
+        <w:rPr>
+          <w:lang w:val="en-US"/>
+        </w:rPr>
+      </w:pPr>
+      <w:r>
+        <w:rPr>
+          <w:noProof/>
           <w:lang w:val="en-US"/>
         </w:rPr>
         <w:drawing>
@@ -3408,7 +3909,7 @@
                     <pic:cNvPicPr/>
                   </pic:nvPicPr>
                   <pic:blipFill>
-                    <a:blip r:embed="rId22"/>
+                    <a:blip r:embed="rId23"/>
                     <a:stretch>
                       <a:fillRect/>
                     </a:stretch>
@@ -3438,7 +3939,21 @@
         <w:rPr>
           <w:lang w:val="en-US"/>
         </w:rPr>
-        <w:t>Following here, some important standards and best practices documents:</w:t>
+        <w:t xml:space="preserve">Following here, some </w:t>
+      </w:r>
+      <w:r>
+        <w:rPr>
+          <w:i/>
+          <w:iCs/>
+          <w:lang w:val="en-US"/>
+        </w:rPr>
+        <w:t>important standards and best practices documents</w:t>
+      </w:r>
+      <w:r>
+        <w:rPr>
+          <w:lang w:val="en-US"/>
+        </w:rPr>
+        <w:t>:</w:t>
       </w:r>
     </w:p>
     <w:p>
@@ -3484,8 +3999,8 @@
       </w:pPr>
     </w:p>
     <w:sectPr>
-      <w:headerReference w:type="default" r:id="rId23"/>
-      <w:footerReference w:type="default" r:id="rId24"/>
+      <w:headerReference w:type="default" r:id="rId24"/>
+      <w:footerReference w:type="default" r:id="rId25"/>
       <w:pgSz w:w="11906" w:h="16838"/>
       <w:pgMar w:top="1417" w:right="1134" w:bottom="1134" w:left="1134" w:header="708" w:footer="708" w:gutter="0"/>
       <w:pgNumType w:start="0"/>
@@ -3790,7 +4305,7 @@
         <w:rFonts w:ascii="Symbol" w:hAnsi="Symbol" w:hint="default"/>
       </w:rPr>
     </w:lvl>
-    <w:lvl w:ilvl="4" w:tplc="04100003" w:tentative="1">
+    <w:lvl w:ilvl="4" w:tplc="04100003">
       <w:start w:val="1"/>
       <w:numFmt w:val="bullet"/>
       <w:lvlText w:val="o"/>
@@ -5037,6 +5552,18 @@
     <w:uiPriority w:val="99"/>
     <w:rsid w:val="003323ED"/>
   </w:style>
+  <w:style w:type="character" w:styleId="Menzionenonrisolta">
+    <w:name w:val="Unresolved Mention"/>
+    <w:basedOn w:val="Carpredefinitoparagrafo"/>
+    <w:uiPriority w:val="99"/>
+    <w:semiHidden/>
+    <w:unhideWhenUsed/>
+    <w:rsid w:val="00FF7317"/>
+    <w:rPr>
+      <w:color w:val="605E5C"/>
+      <w:shd w:val="clear" w:color="auto" w:fill="E1DFDD"/>
+    </w:rPr>
+  </w:style>
 </w:styles>
 </file>
 
@@ -5142,6 +5669,7 @@
   </w:compat>
   <w:rsids>
     <w:rsidRoot w:val="00D23375"/>
+    <w:rsid w:val="00310F60"/>
     <w:rsid w:val="003823DF"/>
     <w:rsid w:val="00CD0FA0"/>
     <w:rsid w:val="00D23375"/>

</xml_diff>